<commit_message>
add playerControl in paper
</commit_message>
<xml_diff>
--- a/Assets/docs/whc/whc_Paper.docx
+++ b/Assets/docs/whc/whc_Paper.docx
@@ -525,12 +525,6 @@
             <w:insideV w:val="single" w:color="auto" w:sz="4" w:space="0"/>
           </w:tblBorders>
           <w:tblLayout w:type="fixed"/>
-          <w:tblCellMar>
-            <w:top w:w="0" w:type="dxa"/>
-            <w:left w:w="108" w:type="dxa"/>
-            <w:bottom w:w="0" w:type="dxa"/>
-            <w:right w:w="108" w:type="dxa"/>
-          </w:tblCellMar>
         </w:tblPrEx>
         <w:trPr>
           <w:trHeight w:val="570" w:hRule="atLeast"/>
@@ -752,12 +746,12 @@
               <w:pStyle w:val="82"/>
               <w:jc w:val="center"/>
             </w:pPr>
-            <w:bookmarkStart w:id="0" w:name="_Toc137206716"/>
+            <w:bookmarkStart w:id="0" w:name="_Toc137205484"/>
             <w:bookmarkStart w:id="1" w:name="_Toc136927405"/>
             <w:bookmarkStart w:id="2" w:name="_Toc136593648"/>
-            <w:bookmarkStart w:id="3" w:name="_Toc136592273"/>
-            <w:bookmarkStart w:id="4" w:name="_Toc136593403"/>
-            <w:bookmarkStart w:id="5" w:name="_Toc137205484"/>
+            <w:bookmarkStart w:id="3" w:name="_Toc136593403"/>
+            <w:bookmarkStart w:id="4" w:name="_Toc137206716"/>
+            <w:bookmarkStart w:id="5" w:name="_Toc136592273"/>
             <w:r>
               <w:rPr>
                 <w:rFonts w:hint="eastAsia"/>
@@ -836,12 +830,6 @@
               <w:pStyle w:val="82"/>
               <w:jc w:val="center"/>
             </w:pPr>
-            <w:bookmarkStart w:id="6" w:name="_Toc136592274"/>
-            <w:bookmarkStart w:id="7" w:name="_Toc137205485"/>
-            <w:bookmarkStart w:id="8" w:name="_Toc136593404"/>
-            <w:bookmarkStart w:id="9" w:name="_Toc136927406"/>
-            <w:bookmarkStart w:id="10" w:name="_Toc136593649"/>
-            <w:bookmarkStart w:id="11" w:name="_Toc137206717"/>
             <w:sdt>
               <w:sdtPr>
                 <w:rPr>
@@ -859,6 +847,12 @@
                 </w:rPr>
               </w:sdtEndPr>
               <w:sdtContent>
+                <w:bookmarkStart w:id="6" w:name="_Toc137205485"/>
+                <w:bookmarkStart w:id="7" w:name="_Toc137206717"/>
+                <w:bookmarkStart w:id="8" w:name="_Toc136593404"/>
+                <w:bookmarkStart w:id="9" w:name="_Toc136592274"/>
+                <w:bookmarkStart w:id="10" w:name="_Toc136593649"/>
+                <w:bookmarkStart w:id="11" w:name="_Toc136927406"/>
                 <w:r>
                   <w:rPr>
                     <w:rStyle w:val="64"/>
@@ -3985,9 +3979,9 @@
         <w:pStyle w:val="2"/>
         <w:spacing w:before="312"/>
       </w:pPr>
+      <w:commentRangeStart w:id="10"/>
       <w:bookmarkStart w:id="12" w:name="_Toc512703524"/>
       <w:bookmarkStart w:id="13" w:name="_Toc512610510"/>
-      <w:commentRangeStart w:id="10"/>
       <w:r>
         <w:rPr>
           <w:rFonts w:hint="eastAsia"/>
@@ -4012,8 +4006,8 @@
         <w:pStyle w:val="4"/>
         <w:ind w:left="818"/>
       </w:pPr>
-      <w:bookmarkStart w:id="14" w:name="_Toc512703525"/>
-      <w:bookmarkStart w:id="15" w:name="_Toc512610511"/>
+      <w:bookmarkStart w:id="14" w:name="_Toc512610511"/>
+      <w:bookmarkStart w:id="15" w:name="_Toc512703525"/>
       <w:r>
         <w:t>课题背景</w:t>
       </w:r>
@@ -4341,8 +4335,8 @@
         <w:pStyle w:val="51"/>
         <w:spacing w:after="156"/>
       </w:pPr>
+      <w:bookmarkStart w:id="27" w:name="_Ref512553102"/>
       <w:commentRangeStart w:id="15"/>
-      <w:bookmarkStart w:id="27" w:name="_Ref512553102"/>
       <w:r>
         <w:rPr>
           <w:rFonts w:hint="eastAsia"/>
@@ -4471,8 +4465,8 @@
         <w:pStyle w:val="5"/>
         <w:ind w:left="1200"/>
       </w:pPr>
-      <w:bookmarkStart w:id="31" w:name="_Toc512703534"/>
-      <w:bookmarkStart w:id="32" w:name="_Toc512610518"/>
+      <w:bookmarkStart w:id="31" w:name="_Toc512610518"/>
+      <w:bookmarkStart w:id="32" w:name="_Toc512703534"/>
       <w:r>
         <w:rPr>
           <w:rFonts w:hint="eastAsia"/>
@@ -5936,8 +5930,8 @@
         <w:pStyle w:val="55"/>
         <w:spacing w:before="156"/>
       </w:pPr>
+      <w:commentRangeStart w:id="17"/>
       <w:bookmarkStart w:id="38" w:name="_Ref512579989"/>
-      <w:commentRangeStart w:id="17"/>
       <w:r>
         <w:rPr>
           <w:rFonts w:hint="eastAsia"/>
@@ -6629,26 +6623,18 @@
     <w:p>
       <w:pPr>
         <w:pStyle w:val="5"/>
-        <w:ind w:left="1200"/>
-        <w:rPr>
-          <w:rFonts w:hint="eastAsia"/>
-        </w:rPr>
-      </w:pPr>
-      <w:bookmarkStart w:id="45" w:name="_Toc512703543"/>
-      <w:r>
-        <w:rPr>
-          <w:rFonts w:hint="eastAsia"/>
-          <w:lang w:val="en-US" w:eastAsia="zh-CN"/>
-        </w:rPr>
-        <w:t>AI</w:t>
-      </w:r>
-      <w:r>
-        <w:rPr>
-          <w:rFonts w:hint="eastAsia"/>
-        </w:rPr>
-        <w:t>模块的设计与实现</w:t>
-      </w:r>
-      <w:bookmarkEnd w:id="45"/>
+        <w:rPr>
+          <w:rFonts w:hint="eastAsia"/>
+          <w:lang w:val="en-US"/>
+        </w:rPr>
+      </w:pPr>
+      <w:r>
+        <w:rPr>
+          <w:rFonts w:hint="eastAsia"/>
+          <w:lang w:val="en-US" w:eastAsia="zh-CN"/>
+        </w:rPr>
+        <w:t>玩家控制模块的设计与实现</w:t>
+      </w:r>
     </w:p>
     <w:p>
       <w:pPr>
@@ -6668,7 +6654,7 @@
           <w:rFonts w:hint="eastAsia"/>
           <w:lang w:val="en-US" w:eastAsia="zh-CN"/>
         </w:rPr>
-        <w:t>设计：</w:t>
+        <w:t>运动</w:t>
       </w:r>
     </w:p>
     <w:p>
@@ -6689,6 +6675,998 @@
           <w:rFonts w:hint="eastAsia"/>
           <w:lang w:val="en-US" w:eastAsia="zh-CN"/>
         </w:rPr>
+        <w:t>键盘控制移动：通过获取键盘输入中的水平轴(Horizontal Axis)与垂直轴(Vertical Axis)的值，确定玩家运动向量的方向，根据实际需求可在外部调整其数值大小。确认移动速度的方向与大小后，将其赋值给刚体</w:t>
+      </w:r>
+      <w:r>
+        <w:rPr>
+          <w:rFonts w:hint="default"/>
+          <w:lang w:val="en-US" w:eastAsia="zh-CN"/>
+        </w:rPr>
+        <w:t>(Rigidbody 2D)</w:t>
+      </w:r>
+      <w:r>
+        <w:rPr>
+          <w:rFonts w:hint="eastAsia"/>
+          <w:lang w:val="en-US" w:eastAsia="zh-CN"/>
+        </w:rPr>
+        <w:t>组件中的速度</w:t>
+      </w:r>
+      <w:r>
+        <w:rPr>
+          <w:rFonts w:hint="default"/>
+          <w:lang w:val="en-US" w:eastAsia="zh-CN"/>
+        </w:rPr>
+        <w:t>(velocity)</w:t>
+      </w:r>
+      <w:r>
+        <w:rPr>
+          <w:rFonts w:hint="eastAsia"/>
+          <w:lang w:val="en-US" w:eastAsia="zh-CN"/>
+        </w:rPr>
+        <w:t>属性，实现运动功能；</w:t>
+      </w:r>
+    </w:p>
+    <w:p>
+      <w:pPr>
+        <w:pStyle w:val="3"/>
+        <w:numPr>
+          <w:numId w:val="0"/>
+        </w:numPr>
+        <w:ind w:leftChars="374"/>
+        <w:rPr>
+          <w:rFonts w:hint="eastAsia"/>
+          <w:lang w:val="en-US"/>
+        </w:rPr>
+      </w:pPr>
+    </w:p>
+    <w:p>
+      <w:pPr>
+        <w:pStyle w:val="3"/>
+        <w:numPr>
+          <w:numId w:val="0"/>
+        </w:numPr>
+        <w:ind w:leftChars="374" w:firstLine="420" w:firstLineChars="0"/>
+        <w:rPr>
+          <w:rFonts w:hint="eastAsia"/>
+          <w:lang w:val="en-US"/>
+        </w:rPr>
+      </w:pPr>
+      <w:r>
+        <w:drawing>
+          <wp:anchor distT="0" distB="0" distL="114300" distR="114300" simplePos="0" relativeHeight="251662336" behindDoc="0" locked="0" layoutInCell="1" allowOverlap="1">
+            <wp:simplePos x="0" y="0"/>
+            <wp:positionH relativeFrom="column">
+              <wp:posOffset>675005</wp:posOffset>
+            </wp:positionH>
+            <wp:positionV relativeFrom="paragraph">
+              <wp:posOffset>9525</wp:posOffset>
+            </wp:positionV>
+            <wp:extent cx="4314190" cy="1104900"/>
+            <wp:effectExtent l="0" t="0" r="10160" b="0"/>
+            <wp:wrapTopAndBottom/>
+            <wp:docPr id="27" name="图片 2"/>
+            <wp:cNvGraphicFramePr>
+              <a:graphicFrameLocks xmlns:a="http://schemas.openxmlformats.org/drawingml/2006/main" noChangeAspect="1"/>
+            </wp:cNvGraphicFramePr>
+            <a:graphic xmlns:a="http://schemas.openxmlformats.org/drawingml/2006/main">
+              <a:graphicData uri="http://schemas.openxmlformats.org/drawingml/2006/picture">
+                <pic:pic xmlns:pic="http://schemas.openxmlformats.org/drawingml/2006/picture">
+                  <pic:nvPicPr>
+                    <pic:cNvPr id="27" name="图片 2"/>
+                    <pic:cNvPicPr>
+                      <a:picLocks noChangeAspect="1"/>
+                    </pic:cNvPicPr>
+                  </pic:nvPicPr>
+                  <pic:blipFill>
+                    <a:blip r:embed="rId19"/>
+                    <a:stretch>
+                      <a:fillRect/>
+                    </a:stretch>
+                  </pic:blipFill>
+                  <pic:spPr>
+                    <a:xfrm>
+                      <a:off x="0" y="0"/>
+                      <a:ext cx="4314190" cy="1104900"/>
+                    </a:xfrm>
+                    <a:prstGeom prst="rect">
+                      <a:avLst/>
+                    </a:prstGeom>
+                    <a:noFill/>
+                    <a:ln w="9525">
+                      <a:noFill/>
+                    </a:ln>
+                  </pic:spPr>
+                </pic:pic>
+              </a:graphicData>
+            </a:graphic>
+          </wp:anchor>
+        </w:drawing>
+      </w:r>
+    </w:p>
+    <w:p>
+      <w:pPr>
+        <w:pStyle w:val="3"/>
+        <w:numPr>
+          <w:ilvl w:val="1"/>
+          <w:numId w:val="9"/>
+        </w:numPr>
+        <w:ind w:left="420" w:leftChars="0" w:firstLine="897" w:firstLineChars="374"/>
+        <w:rPr>
+          <w:rFonts w:hint="eastAsia"/>
+          <w:lang w:val="en-US"/>
+        </w:rPr>
+      </w:pPr>
+      <w:r>
+        <w:rPr>
+          <w:rFonts w:hint="eastAsia"/>
+          <w:lang w:val="en-US" w:eastAsia="zh-CN"/>
+        </w:rPr>
+        <w:t>位置限制：</w:t>
+      </w:r>
+    </w:p>
+    <w:p>
+      <w:pPr>
+        <w:pStyle w:val="3"/>
+        <w:numPr>
+          <w:numId w:val="0"/>
+        </w:numPr>
+        <w:ind w:leftChars="374" w:firstLine="840" w:firstLineChars="0"/>
+        <w:rPr>
+          <w:rFonts w:hint="eastAsia"/>
+          <w:lang w:val="en-US" w:eastAsia="zh-CN"/>
+        </w:rPr>
+      </w:pPr>
+      <w:r>
+        <w:rPr>
+          <w:rFonts w:hint="eastAsia"/>
+          <w:lang w:val="en-US" w:eastAsia="zh-CN"/>
+        </w:rPr>
+        <w:t>确定游戏物理边界，欲将主角位置限制在该边界内：每当主角位置发生移动后，通过调用Mathf.Clamp()方法，将主角的位置的数值大小控制在指定的限定范围内，防止玩家位置越过游戏主界面之外。</w:t>
+      </w:r>
+    </w:p>
+    <w:p>
+      <w:pPr>
+        <w:pStyle w:val="3"/>
+        <w:numPr>
+          <w:numId w:val="0"/>
+        </w:numPr>
+        <w:ind w:leftChars="374" w:firstLine="840" w:firstLineChars="0"/>
+        <w:rPr>
+          <w:rFonts w:hint="eastAsia"/>
+          <w:lang w:val="en-US" w:eastAsia="zh-CN"/>
+        </w:rPr>
+      </w:pPr>
+      <w:r>
+        <w:drawing>
+          <wp:anchor distT="0" distB="0" distL="114300" distR="114300" simplePos="0" relativeHeight="251663360" behindDoc="0" locked="0" layoutInCell="1" allowOverlap="1">
+            <wp:simplePos x="0" y="0"/>
+            <wp:positionH relativeFrom="column">
+              <wp:posOffset>151130</wp:posOffset>
+            </wp:positionH>
+            <wp:positionV relativeFrom="paragraph">
+              <wp:posOffset>117475</wp:posOffset>
+            </wp:positionV>
+            <wp:extent cx="5271770" cy="788670"/>
+            <wp:effectExtent l="0" t="0" r="5080" b="11430"/>
+            <wp:wrapTopAndBottom/>
+            <wp:docPr id="29" name="图片 4"/>
+            <wp:cNvGraphicFramePr>
+              <a:graphicFrameLocks xmlns:a="http://schemas.openxmlformats.org/drawingml/2006/main" noChangeAspect="1"/>
+            </wp:cNvGraphicFramePr>
+            <a:graphic xmlns:a="http://schemas.openxmlformats.org/drawingml/2006/main">
+              <a:graphicData uri="http://schemas.openxmlformats.org/drawingml/2006/picture">
+                <pic:pic xmlns:pic="http://schemas.openxmlformats.org/drawingml/2006/picture">
+                  <pic:nvPicPr>
+                    <pic:cNvPr id="29" name="图片 4"/>
+                    <pic:cNvPicPr>
+                      <a:picLocks noChangeAspect="1"/>
+                    </pic:cNvPicPr>
+                  </pic:nvPicPr>
+                  <pic:blipFill>
+                    <a:blip r:embed="rId20"/>
+                    <a:stretch>
+                      <a:fillRect/>
+                    </a:stretch>
+                  </pic:blipFill>
+                  <pic:spPr>
+                    <a:xfrm>
+                      <a:off x="0" y="0"/>
+                      <a:ext cx="5271770" cy="788670"/>
+                    </a:xfrm>
+                    <a:prstGeom prst="rect">
+                      <a:avLst/>
+                    </a:prstGeom>
+                    <a:noFill/>
+                    <a:ln w="9525">
+                      <a:noFill/>
+                    </a:ln>
+                  </pic:spPr>
+                </pic:pic>
+              </a:graphicData>
+            </a:graphic>
+          </wp:anchor>
+        </w:drawing>
+      </w:r>
+    </w:p>
+    <w:p>
+      <w:pPr>
+        <w:pStyle w:val="3"/>
+        <w:numPr>
+          <w:ilvl w:val="0"/>
+          <w:numId w:val="9"/>
+        </w:numPr>
+        <w:ind w:firstLine="897" w:firstLineChars="374"/>
+        <w:rPr>
+          <w:rFonts w:hint="eastAsia"/>
+          <w:lang w:val="en-US"/>
+        </w:rPr>
+      </w:pPr>
+      <w:r>
+        <w:rPr>
+          <w:rFonts w:hint="eastAsia"/>
+          <w:lang w:val="en-US" w:eastAsia="zh-CN"/>
+        </w:rPr>
+        <w:t>射击：</w:t>
+      </w:r>
+    </w:p>
+    <w:p>
+      <w:pPr>
+        <w:pStyle w:val="3"/>
+        <w:numPr>
+          <w:numId w:val="0"/>
+        </w:numPr>
+        <w:ind w:left="840" w:leftChars="0" w:firstLine="420" w:firstLineChars="0"/>
+        <w:rPr>
+          <w:rFonts w:hint="eastAsia"/>
+          <w:lang w:val="en-US" w:eastAsia="zh-CN"/>
+        </w:rPr>
+      </w:pPr>
+      <w:r>
+        <w:rPr>
+          <w:rFonts w:hint="eastAsia"/>
+          <w:lang w:val="en-US" w:eastAsia="zh-CN"/>
+        </w:rPr>
+        <w:t>调用Input.GetKey(KeyCode key)方法获取指定按键输入，作为射击键，并执行以下射击逻辑：</w:t>
+      </w:r>
+    </w:p>
+    <w:p>
+      <w:pPr>
+        <w:pStyle w:val="3"/>
+        <w:numPr>
+          <w:ilvl w:val="0"/>
+          <w:numId w:val="10"/>
+        </w:numPr>
+        <w:ind w:left="840" w:leftChars="0" w:firstLine="420" w:firstLineChars="0"/>
+        <w:rPr>
+          <w:rFonts w:hint="eastAsia"/>
+          <w:lang w:val="en-US" w:eastAsia="zh-CN"/>
+        </w:rPr>
+      </w:pPr>
+      <w:r>
+        <w:rPr>
+          <w:rFonts w:hint="eastAsia"/>
+          <w:lang w:val="en-US" w:eastAsia="zh-CN"/>
+        </w:rPr>
+        <w:t>开启发射口：根据当前发射状态级别，开启指定个数的发射口，并在各已被激活的发射口处实例化子弹物体；</w:t>
+      </w:r>
+    </w:p>
+    <w:p>
+      <w:pPr>
+        <w:pStyle w:val="3"/>
+        <w:numPr>
+          <w:numId w:val="0"/>
+        </w:numPr>
+        <w:ind w:left="1260" w:leftChars="0"/>
+        <w:rPr>
+          <w:rFonts w:hint="eastAsia"/>
+          <w:lang w:val="en-US" w:eastAsia="zh-CN"/>
+        </w:rPr>
+      </w:pPr>
+      <w:r>
+        <w:drawing>
+          <wp:anchor distT="0" distB="0" distL="114300" distR="114300" simplePos="0" relativeHeight="251664384" behindDoc="0" locked="0" layoutInCell="1" allowOverlap="1">
+            <wp:simplePos x="0" y="0"/>
+            <wp:positionH relativeFrom="column">
+              <wp:posOffset>266700</wp:posOffset>
+            </wp:positionH>
+            <wp:positionV relativeFrom="paragraph">
+              <wp:posOffset>184150</wp:posOffset>
+            </wp:positionV>
+            <wp:extent cx="5267960" cy="1758315"/>
+            <wp:effectExtent l="0" t="0" r="8890" b="13335"/>
+            <wp:wrapTopAndBottom/>
+            <wp:docPr id="30" name="图片 5"/>
+            <wp:cNvGraphicFramePr>
+              <a:graphicFrameLocks xmlns:a="http://schemas.openxmlformats.org/drawingml/2006/main" noChangeAspect="1"/>
+            </wp:cNvGraphicFramePr>
+            <a:graphic xmlns:a="http://schemas.openxmlformats.org/drawingml/2006/main">
+              <a:graphicData uri="http://schemas.openxmlformats.org/drawingml/2006/picture">
+                <pic:pic xmlns:pic="http://schemas.openxmlformats.org/drawingml/2006/picture">
+                  <pic:nvPicPr>
+                    <pic:cNvPr id="30" name="图片 5"/>
+                    <pic:cNvPicPr>
+                      <a:picLocks noChangeAspect="1"/>
+                    </pic:cNvPicPr>
+                  </pic:nvPicPr>
+                  <pic:blipFill>
+                    <a:blip r:embed="rId21"/>
+                    <a:stretch>
+                      <a:fillRect/>
+                    </a:stretch>
+                  </pic:blipFill>
+                  <pic:spPr>
+                    <a:xfrm>
+                      <a:off x="0" y="0"/>
+                      <a:ext cx="5267960" cy="1758315"/>
+                    </a:xfrm>
+                    <a:prstGeom prst="rect">
+                      <a:avLst/>
+                    </a:prstGeom>
+                    <a:noFill/>
+                    <a:ln w="9525">
+                      <a:noFill/>
+                    </a:ln>
+                  </pic:spPr>
+                </pic:pic>
+              </a:graphicData>
+            </a:graphic>
+          </wp:anchor>
+        </w:drawing>
+      </w:r>
+    </w:p>
+    <w:p>
+      <w:pPr>
+        <w:pStyle w:val="3"/>
+        <w:numPr>
+          <w:ilvl w:val="0"/>
+          <w:numId w:val="10"/>
+        </w:numPr>
+        <w:ind w:left="840" w:leftChars="0" w:firstLine="420" w:firstLineChars="0"/>
+        <w:rPr>
+          <w:rFonts w:hint="eastAsia"/>
+          <w:lang w:val="en-US" w:eastAsia="zh-CN"/>
+        </w:rPr>
+      </w:pPr>
+      <w:r>
+        <w:rPr>
+          <w:rFonts w:hint="eastAsia"/>
+          <w:lang w:val="en-US" w:eastAsia="zh-CN"/>
+        </w:rPr>
+        <w:t>播放射击音效：通过访问AudioSource组件，设置指定音效剪辑(AudioClip)，再调用Play方法，对音效进行播放；</w:t>
+      </w:r>
+    </w:p>
+    <w:p>
+      <w:pPr>
+        <w:pStyle w:val="3"/>
+        <w:numPr>
+          <w:ilvl w:val="0"/>
+          <w:numId w:val="10"/>
+        </w:numPr>
+        <w:ind w:left="840" w:leftChars="0" w:firstLine="420" w:firstLineChars="0"/>
+        <w:rPr>
+          <w:rFonts w:hint="eastAsia"/>
+          <w:lang w:val="en-US" w:eastAsia="zh-CN"/>
+        </w:rPr>
+      </w:pPr>
+      <w:r>
+        <w:drawing>
+          <wp:anchor distT="0" distB="0" distL="114300" distR="114300" simplePos="0" relativeHeight="251665408" behindDoc="0" locked="0" layoutInCell="1" allowOverlap="1">
+            <wp:simplePos x="0" y="0"/>
+            <wp:positionH relativeFrom="column">
+              <wp:posOffset>285750</wp:posOffset>
+            </wp:positionH>
+            <wp:positionV relativeFrom="paragraph">
+              <wp:posOffset>31750</wp:posOffset>
+            </wp:positionV>
+            <wp:extent cx="5272405" cy="523875"/>
+            <wp:effectExtent l="0" t="0" r="4445" b="9525"/>
+            <wp:wrapTopAndBottom/>
+            <wp:docPr id="31" name="图片 6"/>
+            <wp:cNvGraphicFramePr>
+              <a:graphicFrameLocks xmlns:a="http://schemas.openxmlformats.org/drawingml/2006/main" noChangeAspect="1"/>
+            </wp:cNvGraphicFramePr>
+            <a:graphic xmlns:a="http://schemas.openxmlformats.org/drawingml/2006/main">
+              <a:graphicData uri="http://schemas.openxmlformats.org/drawingml/2006/picture">
+                <pic:pic xmlns:pic="http://schemas.openxmlformats.org/drawingml/2006/picture">
+                  <pic:nvPicPr>
+                    <pic:cNvPr id="31" name="图片 6"/>
+                    <pic:cNvPicPr>
+                      <a:picLocks noChangeAspect="1"/>
+                    </pic:cNvPicPr>
+                  </pic:nvPicPr>
+                  <pic:blipFill>
+                    <a:blip r:embed="rId22"/>
+                    <a:stretch>
+                      <a:fillRect/>
+                    </a:stretch>
+                  </pic:blipFill>
+                  <pic:spPr>
+                    <a:xfrm>
+                      <a:off x="0" y="0"/>
+                      <a:ext cx="5272405" cy="523875"/>
+                    </a:xfrm>
+                    <a:prstGeom prst="rect">
+                      <a:avLst/>
+                    </a:prstGeom>
+                    <a:noFill/>
+                    <a:ln w="9525">
+                      <a:noFill/>
+                    </a:ln>
+                  </pic:spPr>
+                </pic:pic>
+              </a:graphicData>
+            </a:graphic>
+          </wp:anchor>
+        </w:drawing>
+      </w:r>
+      <w:r>
+        <w:rPr>
+          <w:rFonts w:hint="eastAsia"/>
+          <w:lang w:val="en-US" w:eastAsia="zh-CN"/>
+        </w:rPr>
+        <w:t>设置射击间隔：为防止按键频率过高导致短时间内生成大量子弹，需要为两次连续的射击操作之间设置一定的时间间隔，类似技能冷却：当一次射击完成后，设置允许再次进行射击的时间间隔(即：从现在起，需要再经历多长时间才能进行下一次射击)，通过Time.time获取自游戏开始以来至当前帧所经历的时间，即当前时间刻度。将下一次射击的时间刻度设置为Time.time+fireRate(射击频率)，只有时间到达该刻度，才允许再次进行射击；</w:t>
+      </w:r>
+    </w:p>
+    <w:p>
+      <w:pPr>
+        <w:pStyle w:val="3"/>
+        <w:numPr>
+          <w:numId w:val="0"/>
+        </w:numPr>
+        <w:ind w:left="1260" w:leftChars="0"/>
+        <w:rPr>
+          <w:rFonts w:hint="eastAsia"/>
+          <w:lang w:val="en-US" w:eastAsia="zh-CN"/>
+        </w:rPr>
+      </w:pPr>
+      <w:r>
+        <w:drawing>
+          <wp:anchor distT="0" distB="0" distL="114300" distR="114300" simplePos="0" relativeHeight="251666432" behindDoc="0" locked="0" layoutInCell="1" allowOverlap="1">
+            <wp:simplePos x="0" y="0"/>
+            <wp:positionH relativeFrom="column">
+              <wp:posOffset>314325</wp:posOffset>
+            </wp:positionH>
+            <wp:positionV relativeFrom="paragraph">
+              <wp:posOffset>50800</wp:posOffset>
+            </wp:positionV>
+            <wp:extent cx="5269230" cy="640080"/>
+            <wp:effectExtent l="0" t="0" r="7620" b="7620"/>
+            <wp:wrapTopAndBottom/>
+            <wp:docPr id="32" name="图片 7"/>
+            <wp:cNvGraphicFramePr>
+              <a:graphicFrameLocks xmlns:a="http://schemas.openxmlformats.org/drawingml/2006/main" noChangeAspect="1"/>
+            </wp:cNvGraphicFramePr>
+            <a:graphic xmlns:a="http://schemas.openxmlformats.org/drawingml/2006/main">
+              <a:graphicData uri="http://schemas.openxmlformats.org/drawingml/2006/picture">
+                <pic:pic xmlns:pic="http://schemas.openxmlformats.org/drawingml/2006/picture">
+                  <pic:nvPicPr>
+                    <pic:cNvPr id="32" name="图片 7"/>
+                    <pic:cNvPicPr>
+                      <a:picLocks noChangeAspect="1"/>
+                    </pic:cNvPicPr>
+                  </pic:nvPicPr>
+                  <pic:blipFill>
+                    <a:blip r:embed="rId23"/>
+                    <a:stretch>
+                      <a:fillRect/>
+                    </a:stretch>
+                  </pic:blipFill>
+                  <pic:spPr>
+                    <a:xfrm>
+                      <a:off x="0" y="0"/>
+                      <a:ext cx="5269230" cy="640080"/>
+                    </a:xfrm>
+                    <a:prstGeom prst="rect">
+                      <a:avLst/>
+                    </a:prstGeom>
+                    <a:noFill/>
+                    <a:ln w="9525">
+                      <a:noFill/>
+                    </a:ln>
+                  </pic:spPr>
+                </pic:pic>
+              </a:graphicData>
+            </a:graphic>
+          </wp:anchor>
+        </w:drawing>
+      </w:r>
+    </w:p>
+    <w:p>
+      <w:pPr>
+        <w:pStyle w:val="3"/>
+        <w:numPr>
+          <w:ilvl w:val="0"/>
+          <w:numId w:val="9"/>
+        </w:numPr>
+        <w:ind w:firstLine="897" w:firstLineChars="374"/>
+        <w:rPr>
+          <w:rFonts w:hint="eastAsia"/>
+          <w:lang w:val="en-US"/>
+        </w:rPr>
+      </w:pPr>
+      <w:r>
+        <w:rPr>
+          <w:rFonts w:hint="eastAsia"/>
+          <w:lang w:val="en-US" w:eastAsia="zh-CN"/>
+        </w:rPr>
+        <w:t>大招：</w:t>
+      </w:r>
+    </w:p>
+    <w:p>
+      <w:pPr>
+        <w:pStyle w:val="3"/>
+        <w:numPr>
+          <w:ilvl w:val="0"/>
+          <w:numId w:val="0"/>
+        </w:numPr>
+        <w:ind w:left="840" w:leftChars="0" w:firstLine="420" w:firstLineChars="0"/>
+        <w:rPr>
+          <w:rFonts w:hint="eastAsia"/>
+          <w:lang w:val="en-US" w:eastAsia="zh-CN"/>
+        </w:rPr>
+      </w:pPr>
+      <w:r>
+        <w:rPr>
+          <w:rFonts w:hint="eastAsia"/>
+          <w:lang w:val="en-US" w:eastAsia="zh-CN"/>
+        </w:rPr>
+        <w:t>调用Input.GetKey(KeyCode key)方法获取指定按键输入，作为释放大招键，并执行以下逻辑：</w:t>
+      </w:r>
+    </w:p>
+    <w:p>
+      <w:pPr>
+        <w:pStyle w:val="3"/>
+        <w:numPr>
+          <w:ilvl w:val="0"/>
+          <w:numId w:val="11"/>
+        </w:numPr>
+        <w:ind w:left="840" w:leftChars="0" w:firstLine="420" w:firstLineChars="0"/>
+        <w:rPr>
+          <w:rFonts w:hint="eastAsia"/>
+          <w:lang w:val="en-US" w:eastAsia="zh-CN"/>
+        </w:rPr>
+      </w:pPr>
+      <w:r>
+        <w:rPr>
+          <w:rFonts w:hint="eastAsia"/>
+          <w:lang w:val="en-US" w:eastAsia="zh-CN"/>
+        </w:rPr>
+        <w:t>开启大招：开启一个协程，激活大招物体：粒子系统或帧动画，使其保持一段时间的激活状态后，再关闭使其不可见；</w:t>
+      </w:r>
+    </w:p>
+    <w:p>
+      <w:pPr>
+        <w:pStyle w:val="3"/>
+        <w:numPr>
+          <w:numId w:val="0"/>
+        </w:numPr>
+        <w:ind w:left="1260" w:leftChars="0"/>
+        <w:rPr>
+          <w:rFonts w:hint="eastAsia"/>
+          <w:lang w:val="en-US" w:eastAsia="zh-CN"/>
+        </w:rPr>
+      </w:pPr>
+      <w:r>
+        <w:drawing>
+          <wp:anchor distT="0" distB="0" distL="114300" distR="114300" simplePos="0" relativeHeight="251667456" behindDoc="0" locked="0" layoutInCell="1" allowOverlap="1">
+            <wp:simplePos x="0" y="0"/>
+            <wp:positionH relativeFrom="column">
+              <wp:posOffset>676275</wp:posOffset>
+            </wp:positionH>
+            <wp:positionV relativeFrom="paragraph">
+              <wp:posOffset>165100</wp:posOffset>
+            </wp:positionV>
+            <wp:extent cx="4399915" cy="1438275"/>
+            <wp:effectExtent l="0" t="0" r="635" b="9525"/>
+            <wp:wrapTopAndBottom/>
+            <wp:docPr id="33" name="图片 8"/>
+            <wp:cNvGraphicFramePr>
+              <a:graphicFrameLocks xmlns:a="http://schemas.openxmlformats.org/drawingml/2006/main" noChangeAspect="1"/>
+            </wp:cNvGraphicFramePr>
+            <a:graphic xmlns:a="http://schemas.openxmlformats.org/drawingml/2006/main">
+              <a:graphicData uri="http://schemas.openxmlformats.org/drawingml/2006/picture">
+                <pic:pic xmlns:pic="http://schemas.openxmlformats.org/drawingml/2006/picture">
+                  <pic:nvPicPr>
+                    <pic:cNvPr id="33" name="图片 8"/>
+                    <pic:cNvPicPr>
+                      <a:picLocks noChangeAspect="1"/>
+                    </pic:cNvPicPr>
+                  </pic:nvPicPr>
+                  <pic:blipFill>
+                    <a:blip r:embed="rId24"/>
+                    <a:stretch>
+                      <a:fillRect/>
+                    </a:stretch>
+                  </pic:blipFill>
+                  <pic:spPr>
+                    <a:xfrm>
+                      <a:off x="0" y="0"/>
+                      <a:ext cx="4399915" cy="1438275"/>
+                    </a:xfrm>
+                    <a:prstGeom prst="rect">
+                      <a:avLst/>
+                    </a:prstGeom>
+                    <a:noFill/>
+                    <a:ln w="9525">
+                      <a:noFill/>
+                    </a:ln>
+                  </pic:spPr>
+                </pic:pic>
+              </a:graphicData>
+            </a:graphic>
+          </wp:anchor>
+        </w:drawing>
+      </w:r>
+    </w:p>
+    <w:p>
+      <w:pPr>
+        <w:pStyle w:val="3"/>
+        <w:numPr>
+          <w:ilvl w:val="0"/>
+          <w:numId w:val="11"/>
+        </w:numPr>
+        <w:ind w:left="840" w:leftChars="0" w:firstLine="420" w:firstLineChars="0"/>
+        <w:rPr>
+          <w:rFonts w:hint="eastAsia"/>
+          <w:lang w:val="en-US" w:eastAsia="zh-CN"/>
+        </w:rPr>
+      </w:pPr>
+      <w:r>
+        <w:rPr>
+          <w:rFonts w:hint="eastAsia"/>
+          <w:lang w:val="en-US" w:eastAsia="zh-CN"/>
+        </w:rPr>
+        <w:t>播放音效：通过访问AudioSource组件，设置指定音效剪辑(AudioClip)，再调用Play方法，对音效进行播放；</w:t>
+      </w:r>
+    </w:p>
+    <w:p>
+      <w:pPr>
+        <w:pStyle w:val="3"/>
+        <w:numPr>
+          <w:ilvl w:val="0"/>
+          <w:numId w:val="11"/>
+        </w:numPr>
+        <w:ind w:left="840" w:leftChars="0" w:firstLine="420" w:firstLineChars="0"/>
+        <w:rPr>
+          <w:rFonts w:hint="eastAsia"/>
+          <w:lang w:val="en-US" w:eastAsia="zh-CN"/>
+        </w:rPr>
+      </w:pPr>
+      <w:r>
+        <w:rPr>
+          <w:rFonts w:hint="eastAsia"/>
+          <w:lang w:val="en-US" w:eastAsia="zh-CN"/>
+        </w:rPr>
+        <w:t>设置冷却时间：开启大招后，通过获取可自定义的、允许再次进行大招释放的时间间隔(即：从现在起，需要再经历多长时间才能进行下一次射击)设置允许再次开启大招的时间刻度值，通过Time.time获取自游戏开始以来至当前帧所经历的时间，即当前时间刻度。将下一次允许开启大招的时间刻度设置为Time.time+cooldown(冷却时间)，只有时间到达该刻度，才允许再次释放大招；</w:t>
+      </w:r>
+    </w:p>
+    <w:p>
+      <w:pPr>
+        <w:pStyle w:val="3"/>
+        <w:numPr>
+          <w:ilvl w:val="0"/>
+          <w:numId w:val="9"/>
+        </w:numPr>
+        <w:ind w:firstLine="897" w:firstLineChars="374"/>
+        <w:rPr>
+          <w:rFonts w:hint="eastAsia"/>
+          <w:lang w:val="en-US"/>
+        </w:rPr>
+      </w:pPr>
+      <w:r>
+        <w:rPr>
+          <w:rFonts w:hint="eastAsia"/>
+          <w:lang w:val="en-US" w:eastAsia="zh-CN"/>
+        </w:rPr>
+        <w:t>生命值损耗：</w:t>
+      </w:r>
+    </w:p>
+    <w:p>
+      <w:pPr>
+        <w:pStyle w:val="3"/>
+        <w:numPr>
+          <w:numId w:val="0"/>
+        </w:numPr>
+        <w:ind w:leftChars="374" w:firstLine="420" w:firstLineChars="0"/>
+        <w:rPr>
+          <w:rFonts w:hint="eastAsia"/>
+          <w:lang w:val="en-US"/>
+        </w:rPr>
+      </w:pPr>
+      <w:r>
+        <w:rPr>
+          <w:rFonts w:hint="eastAsia"/>
+          <w:lang w:val="en-US" w:eastAsia="zh-CN"/>
+        </w:rPr>
+        <w:t>通过碰撞检测，对敌人或子弹与玩家自身是否进行碰撞进行逐帧监测，以判定健康值是否损耗：</w:t>
+      </w:r>
+    </w:p>
+    <w:p>
+      <w:pPr>
+        <w:pStyle w:val="3"/>
+        <w:numPr>
+          <w:ilvl w:val="0"/>
+          <w:numId w:val="12"/>
+        </w:numPr>
+        <w:ind w:left="840" w:leftChars="0" w:firstLine="420" w:firstLineChars="0"/>
+        <w:rPr>
+          <w:rFonts w:hint="eastAsia" w:eastAsia="宋体"/>
+          <w:lang w:val="en-US" w:eastAsia="zh-CN"/>
+        </w:rPr>
+      </w:pPr>
+      <w:r>
+        <w:rPr>
+          <w:rFonts w:hint="eastAsia"/>
+          <w:lang w:val="en-US" w:eastAsia="zh-CN"/>
+        </w:rPr>
+        <w:t>生命值损耗：通过调用OnTriggerEnter2D(Collider2D collision)，若coolision所代表的物体是敌人或子弹(可通过tag或layer进行判断)，则减血；否则无特殊响应。</w:t>
+      </w:r>
+    </w:p>
+    <w:p>
+      <w:pPr>
+        <w:pStyle w:val="3"/>
+        <w:numPr>
+          <w:numId w:val="0"/>
+        </w:numPr>
+        <w:ind w:left="1260" w:leftChars="0"/>
+        <w:rPr>
+          <w:rFonts w:hint="eastAsia" w:eastAsia="宋体"/>
+          <w:lang w:val="en-US" w:eastAsia="zh-CN"/>
+        </w:rPr>
+      </w:pPr>
+      <w:r>
+        <w:drawing>
+          <wp:anchor distT="0" distB="0" distL="114300" distR="114300" simplePos="0" relativeHeight="251668480" behindDoc="0" locked="0" layoutInCell="1" allowOverlap="1">
+            <wp:simplePos x="0" y="0"/>
+            <wp:positionH relativeFrom="column">
+              <wp:posOffset>333375</wp:posOffset>
+            </wp:positionH>
+            <wp:positionV relativeFrom="paragraph">
+              <wp:posOffset>79375</wp:posOffset>
+            </wp:positionV>
+            <wp:extent cx="5152390" cy="609600"/>
+            <wp:effectExtent l="0" t="0" r="10160" b="0"/>
+            <wp:wrapTopAndBottom/>
+            <wp:docPr id="34" name="图片 9"/>
+            <wp:cNvGraphicFramePr>
+              <a:graphicFrameLocks xmlns:a="http://schemas.openxmlformats.org/drawingml/2006/main" noChangeAspect="1"/>
+            </wp:cNvGraphicFramePr>
+            <a:graphic xmlns:a="http://schemas.openxmlformats.org/drawingml/2006/main">
+              <a:graphicData uri="http://schemas.openxmlformats.org/drawingml/2006/picture">
+                <pic:pic xmlns:pic="http://schemas.openxmlformats.org/drawingml/2006/picture">
+                  <pic:nvPicPr>
+                    <pic:cNvPr id="34" name="图片 9"/>
+                    <pic:cNvPicPr>
+                      <a:picLocks noChangeAspect="1"/>
+                    </pic:cNvPicPr>
+                  </pic:nvPicPr>
+                  <pic:blipFill>
+                    <a:blip r:embed="rId25"/>
+                    <a:stretch>
+                      <a:fillRect/>
+                    </a:stretch>
+                  </pic:blipFill>
+                  <pic:spPr>
+                    <a:xfrm>
+                      <a:off x="0" y="0"/>
+                      <a:ext cx="5152390" cy="609600"/>
+                    </a:xfrm>
+                    <a:prstGeom prst="rect">
+                      <a:avLst/>
+                    </a:prstGeom>
+                    <a:noFill/>
+                    <a:ln w="9525">
+                      <a:noFill/>
+                    </a:ln>
+                  </pic:spPr>
+                </pic:pic>
+              </a:graphicData>
+            </a:graphic>
+          </wp:anchor>
+        </w:drawing>
+      </w:r>
+    </w:p>
+    <w:p>
+      <w:pPr>
+        <w:pStyle w:val="3"/>
+        <w:numPr>
+          <w:ilvl w:val="0"/>
+          <w:numId w:val="12"/>
+        </w:numPr>
+        <w:ind w:left="840" w:leftChars="0" w:firstLine="420" w:firstLineChars="0"/>
+        <w:rPr>
+          <w:rFonts w:hint="eastAsia" w:eastAsia="宋体"/>
+          <w:lang w:val="en-US" w:eastAsia="zh-CN"/>
+        </w:rPr>
+      </w:pPr>
+      <w:r>
+        <w:rPr>
+          <w:rFonts w:hint="eastAsia"/>
+          <w:lang w:val="en-US" w:eastAsia="zh-CN"/>
+        </w:rPr>
+        <w:t>游戏结束判断：若减血后，玩家当前生命值已小于等于0，则表示玩家所在生命点数用尽，调用游戏结束方法，进入游戏结束界面并提示进行返回操作；否则生命值尚存，调用减血方法，当前生命值减1。</w:t>
+      </w:r>
+    </w:p>
+    <w:p>
+      <w:pPr>
+        <w:pStyle w:val="3"/>
+        <w:numPr>
+          <w:numId w:val="0"/>
+        </w:numPr>
+        <w:ind w:left="1260" w:leftChars="0"/>
+        <w:rPr>
+          <w:rFonts w:hint="eastAsia" w:eastAsia="宋体"/>
+          <w:lang w:val="en-US" w:eastAsia="zh-CN"/>
+        </w:rPr>
+      </w:pPr>
+      <w:bookmarkStart w:id="66" w:name="_GoBack"/>
+      <w:bookmarkEnd w:id="66"/>
+      <w:r>
+        <w:drawing>
+          <wp:anchor distT="0" distB="0" distL="114300" distR="114300" simplePos="0" relativeHeight="251670528" behindDoc="0" locked="0" layoutInCell="1" allowOverlap="1">
+            <wp:simplePos x="0" y="0"/>
+            <wp:positionH relativeFrom="column">
+              <wp:posOffset>314325</wp:posOffset>
+            </wp:positionH>
+            <wp:positionV relativeFrom="paragraph">
+              <wp:posOffset>1864360</wp:posOffset>
+            </wp:positionV>
+            <wp:extent cx="5268595" cy="1742440"/>
+            <wp:effectExtent l="0" t="0" r="8255" b="10160"/>
+            <wp:wrapTopAndBottom/>
+            <wp:docPr id="36" name="图片 11"/>
+            <wp:cNvGraphicFramePr>
+              <a:graphicFrameLocks xmlns:a="http://schemas.openxmlformats.org/drawingml/2006/main" noChangeAspect="1"/>
+            </wp:cNvGraphicFramePr>
+            <a:graphic xmlns:a="http://schemas.openxmlformats.org/drawingml/2006/main">
+              <a:graphicData uri="http://schemas.openxmlformats.org/drawingml/2006/picture">
+                <pic:pic xmlns:pic="http://schemas.openxmlformats.org/drawingml/2006/picture">
+                  <pic:nvPicPr>
+                    <pic:cNvPr id="36" name="图片 11"/>
+                    <pic:cNvPicPr>
+                      <a:picLocks noChangeAspect="1"/>
+                    </pic:cNvPicPr>
+                  </pic:nvPicPr>
+                  <pic:blipFill>
+                    <a:blip r:embed="rId26"/>
+                    <a:stretch>
+                      <a:fillRect/>
+                    </a:stretch>
+                  </pic:blipFill>
+                  <pic:spPr>
+                    <a:xfrm>
+                      <a:off x="0" y="0"/>
+                      <a:ext cx="5268595" cy="1742440"/>
+                    </a:xfrm>
+                    <a:prstGeom prst="rect">
+                      <a:avLst/>
+                    </a:prstGeom>
+                    <a:noFill/>
+                    <a:ln w="9525">
+                      <a:noFill/>
+                    </a:ln>
+                  </pic:spPr>
+                </pic:pic>
+              </a:graphicData>
+            </a:graphic>
+          </wp:anchor>
+        </w:drawing>
+      </w:r>
+      <w:r>
+        <w:drawing>
+          <wp:anchor distT="0" distB="0" distL="114300" distR="114300" simplePos="0" relativeHeight="251669504" behindDoc="0" locked="0" layoutInCell="1" allowOverlap="1">
+            <wp:simplePos x="0" y="0"/>
+            <wp:positionH relativeFrom="column">
+              <wp:posOffset>342900</wp:posOffset>
+            </wp:positionH>
+            <wp:positionV relativeFrom="paragraph">
+              <wp:posOffset>31750</wp:posOffset>
+            </wp:positionV>
+            <wp:extent cx="5076190" cy="1733550"/>
+            <wp:effectExtent l="0" t="0" r="10160" b="0"/>
+            <wp:wrapTopAndBottom/>
+            <wp:docPr id="35" name="图片 10"/>
+            <wp:cNvGraphicFramePr>
+              <a:graphicFrameLocks xmlns:a="http://schemas.openxmlformats.org/drawingml/2006/main" noChangeAspect="1"/>
+            </wp:cNvGraphicFramePr>
+            <a:graphic xmlns:a="http://schemas.openxmlformats.org/drawingml/2006/main">
+              <a:graphicData uri="http://schemas.openxmlformats.org/drawingml/2006/picture">
+                <pic:pic xmlns:pic="http://schemas.openxmlformats.org/drawingml/2006/picture">
+                  <pic:nvPicPr>
+                    <pic:cNvPr id="35" name="图片 10"/>
+                    <pic:cNvPicPr>
+                      <a:picLocks noChangeAspect="1"/>
+                    </pic:cNvPicPr>
+                  </pic:nvPicPr>
+                  <pic:blipFill>
+                    <a:blip r:embed="rId27"/>
+                    <a:stretch>
+                      <a:fillRect/>
+                    </a:stretch>
+                  </pic:blipFill>
+                  <pic:spPr>
+                    <a:xfrm>
+                      <a:off x="0" y="0"/>
+                      <a:ext cx="5076190" cy="1733550"/>
+                    </a:xfrm>
+                    <a:prstGeom prst="rect">
+                      <a:avLst/>
+                    </a:prstGeom>
+                    <a:noFill/>
+                    <a:ln w="9525">
+                      <a:noFill/>
+                    </a:ln>
+                  </pic:spPr>
+                </pic:pic>
+              </a:graphicData>
+            </a:graphic>
+          </wp:anchor>
+        </w:drawing>
+      </w:r>
+    </w:p>
+    <w:p>
+      <w:pPr>
+        <w:pStyle w:val="5"/>
+        <w:ind w:left="1200"/>
+        <w:rPr>
+          <w:rFonts w:hint="eastAsia"/>
+        </w:rPr>
+      </w:pPr>
+      <w:bookmarkStart w:id="45" w:name="_Toc512703543"/>
+      <w:r>
+        <w:rPr>
+          <w:rFonts w:hint="eastAsia"/>
+          <w:lang w:val="en-US" w:eastAsia="zh-CN"/>
+        </w:rPr>
+        <w:t>AI</w:t>
+      </w:r>
+      <w:r>
+        <w:rPr>
+          <w:rFonts w:hint="eastAsia"/>
+        </w:rPr>
+        <w:t>模块的设计与实现</w:t>
+      </w:r>
+      <w:bookmarkEnd w:id="45"/>
+    </w:p>
+    <w:p>
+      <w:pPr>
+        <w:pStyle w:val="3"/>
+        <w:numPr>
+          <w:ilvl w:val="0"/>
+          <w:numId w:val="13"/>
+        </w:numPr>
+        <w:ind w:firstLine="897" w:firstLineChars="374"/>
+        <w:rPr>
+          <w:rFonts w:hint="eastAsia"/>
+          <w:lang w:val="en-US"/>
+        </w:rPr>
+      </w:pPr>
+      <w:r>
+        <w:rPr>
+          <w:rFonts w:hint="eastAsia"/>
+          <w:lang w:val="en-US" w:eastAsia="zh-CN"/>
+        </w:rPr>
+        <w:t>设计：</w:t>
+      </w:r>
+    </w:p>
+    <w:p>
+      <w:pPr>
+        <w:pStyle w:val="3"/>
+        <w:numPr>
+          <w:ilvl w:val="1"/>
+          <w:numId w:val="13"/>
+        </w:numPr>
+        <w:ind w:left="420" w:leftChars="0" w:firstLine="897" w:firstLineChars="374"/>
+        <w:rPr>
+          <w:rFonts w:hint="eastAsia"/>
+          <w:lang w:val="en-US"/>
+        </w:rPr>
+      </w:pPr>
+      <w:r>
+        <w:rPr>
+          <w:rFonts w:hint="eastAsia"/>
+          <w:lang w:val="en-US" w:eastAsia="zh-CN"/>
+        </w:rPr>
         <w:t>小怪：</w:t>
       </w:r>
     </w:p>
@@ -6697,7 +7675,7 @@
         <w:pStyle w:val="3"/>
         <w:numPr>
           <w:ilvl w:val="3"/>
-          <w:numId w:val="9"/>
+          <w:numId w:val="13"/>
         </w:numPr>
         <w:ind w:left="840" w:leftChars="0" w:firstLine="897" w:firstLineChars="374"/>
         <w:rPr>
@@ -6718,7 +7696,7 @@
         <w:pStyle w:val="3"/>
         <w:numPr>
           <w:ilvl w:val="4"/>
-          <w:numId w:val="9"/>
+          <w:numId w:val="13"/>
         </w:numPr>
         <w:ind w:left="1260" w:leftChars="0" w:firstLine="897" w:firstLineChars="374"/>
         <w:rPr>
@@ -6739,7 +7717,7 @@
         <w:pStyle w:val="3"/>
         <w:numPr>
           <w:ilvl w:val="4"/>
-          <w:numId w:val="9"/>
+          <w:numId w:val="13"/>
         </w:numPr>
         <w:ind w:left="1260" w:leftChars="0" w:firstLine="897" w:firstLineChars="374"/>
         <w:rPr>
@@ -6760,7 +7738,7 @@
         <w:pStyle w:val="3"/>
         <w:numPr>
           <w:ilvl w:val="4"/>
-          <w:numId w:val="9"/>
+          <w:numId w:val="13"/>
         </w:numPr>
         <w:ind w:left="1260" w:leftChars="0" w:firstLine="897" w:firstLineChars="374"/>
         <w:rPr>
@@ -6815,7 +7793,7 @@
                     </pic:cNvPicPr>
                   </pic:nvPicPr>
                   <pic:blipFill>
-                    <a:blip r:embed="rId19"/>
+                    <a:blip r:embed="rId28"/>
                     <a:stretch>
                       <a:fillRect/>
                     </a:stretch>
@@ -6845,7 +7823,7 @@
         <w:pStyle w:val="3"/>
         <w:numPr>
           <w:ilvl w:val="3"/>
-          <w:numId w:val="9"/>
+          <w:numId w:val="13"/>
         </w:numPr>
         <w:ind w:left="840" w:leftChars="0" w:firstLine="897" w:firstLineChars="374"/>
         <w:rPr>
@@ -6866,7 +7844,7 @@
         <w:pStyle w:val="3"/>
         <w:numPr>
           <w:ilvl w:val="4"/>
-          <w:numId w:val="9"/>
+          <w:numId w:val="13"/>
         </w:numPr>
         <w:ind w:left="1260" w:leftChars="0" w:firstLine="897" w:firstLineChars="374"/>
         <w:rPr>
@@ -6901,7 +7879,7 @@
         <w:pStyle w:val="3"/>
         <w:numPr>
           <w:ilvl w:val="4"/>
-          <w:numId w:val="9"/>
+          <w:numId w:val="13"/>
         </w:numPr>
         <w:ind w:left="1260" w:leftChars="0" w:firstLine="897" w:firstLineChars="374"/>
         <w:rPr>
@@ -6922,7 +7900,7 @@
         <w:pStyle w:val="3"/>
         <w:numPr>
           <w:ilvl w:val="4"/>
-          <w:numId w:val="9"/>
+          <w:numId w:val="13"/>
         </w:numPr>
         <w:ind w:left="1260" w:leftChars="0" w:firstLine="897" w:firstLineChars="374"/>
         <w:rPr>
@@ -6975,7 +7953,7 @@
                     </pic:cNvPicPr>
                   </pic:nvPicPr>
                   <pic:blipFill>
-                    <a:blip r:embed="rId20"/>
+                    <a:blip r:embed="rId29"/>
                     <a:stretch>
                       <a:fillRect/>
                     </a:stretch>
@@ -7001,7 +7979,7 @@
         <w:pStyle w:val="3"/>
         <w:numPr>
           <w:ilvl w:val="3"/>
-          <w:numId w:val="9"/>
+          <w:numId w:val="13"/>
         </w:numPr>
         <w:ind w:left="840" w:leftChars="0" w:firstLine="897" w:firstLineChars="374"/>
         <w:rPr>
@@ -7022,7 +8000,7 @@
         <w:pStyle w:val="3"/>
         <w:numPr>
           <w:ilvl w:val="4"/>
-          <w:numId w:val="9"/>
+          <w:numId w:val="13"/>
         </w:numPr>
         <w:ind w:left="1260" w:leftChars="0" w:firstLine="897" w:firstLineChars="374"/>
         <w:rPr>
@@ -7057,7 +8035,7 @@
         <w:pStyle w:val="3"/>
         <w:numPr>
           <w:ilvl w:val="4"/>
-          <w:numId w:val="9"/>
+          <w:numId w:val="13"/>
         </w:numPr>
         <w:ind w:left="1260" w:leftChars="0" w:firstLine="897" w:firstLineChars="374"/>
         <w:rPr>
@@ -7078,7 +8056,7 @@
         <w:pStyle w:val="3"/>
         <w:numPr>
           <w:ilvl w:val="4"/>
-          <w:numId w:val="9"/>
+          <w:numId w:val="13"/>
         </w:numPr>
         <w:ind w:left="1260" w:leftChars="0" w:firstLine="897" w:firstLineChars="374"/>
         <w:rPr>
@@ -7131,7 +8109,7 @@
                     </pic:cNvPicPr>
                   </pic:nvPicPr>
                   <pic:blipFill>
-                    <a:blip r:embed="rId21"/>
+                    <a:blip r:embed="rId30"/>
                     <a:stretch>
                       <a:fillRect/>
                     </a:stretch>
@@ -7174,7 +8152,7 @@
                     </pic:cNvPicPr>
                   </pic:nvPicPr>
                   <pic:blipFill>
-                    <a:blip r:embed="rId22"/>
+                    <a:blip r:embed="rId31"/>
                     <a:stretch>
                       <a:fillRect/>
                     </a:stretch>
@@ -7217,7 +8195,7 @@
                     </pic:cNvPicPr>
                   </pic:nvPicPr>
                   <pic:blipFill>
-                    <a:blip r:embed="rId23"/>
+                    <a:blip r:embed="rId32"/>
                     <a:stretch>
                       <a:fillRect/>
                     </a:stretch>
@@ -7260,7 +8238,7 @@
                     </pic:cNvPicPr>
                   </pic:nvPicPr>
                   <pic:blipFill>
-                    <a:blip r:embed="rId24"/>
+                    <a:blip r:embed="rId33"/>
                     <a:stretch>
                       <a:fillRect/>
                     </a:stretch>
@@ -7286,7 +8264,7 @@
         <w:pStyle w:val="3"/>
         <w:numPr>
           <w:ilvl w:val="3"/>
-          <w:numId w:val="9"/>
+          <w:numId w:val="13"/>
         </w:numPr>
         <w:ind w:left="840" w:leftChars="0" w:firstLine="897" w:firstLineChars="374"/>
         <w:rPr>
@@ -7307,7 +8285,7 @@
         <w:pStyle w:val="3"/>
         <w:numPr>
           <w:ilvl w:val="4"/>
-          <w:numId w:val="9"/>
+          <w:numId w:val="13"/>
         </w:numPr>
         <w:ind w:left="1260" w:leftChars="0" w:firstLine="897" w:firstLineChars="374"/>
         <w:rPr>
@@ -7328,7 +8306,7 @@
         <w:pStyle w:val="3"/>
         <w:numPr>
           <w:ilvl w:val="4"/>
-          <w:numId w:val="9"/>
+          <w:numId w:val="13"/>
         </w:numPr>
         <w:ind w:left="1260" w:leftChars="0" w:firstLine="897" w:firstLineChars="374"/>
         <w:rPr>
@@ -7349,7 +8327,7 @@
         <w:pStyle w:val="3"/>
         <w:numPr>
           <w:ilvl w:val="4"/>
-          <w:numId w:val="9"/>
+          <w:numId w:val="13"/>
         </w:numPr>
         <w:ind w:left="1260" w:leftChars="0" w:firstLine="897" w:firstLineChars="374"/>
         <w:rPr>
@@ -7402,7 +8380,7 @@
                     </pic:cNvPicPr>
                   </pic:nvPicPr>
                   <pic:blipFill>
-                    <a:blip r:embed="rId25"/>
+                    <a:blip r:embed="rId34"/>
                     <a:stretch>
                       <a:fillRect/>
                     </a:stretch>
@@ -7445,7 +8423,7 @@
                     </pic:cNvPicPr>
                   </pic:nvPicPr>
                   <pic:blipFill>
-                    <a:blip r:embed="rId26"/>
+                    <a:blip r:embed="rId35"/>
                     <a:stretch>
                       <a:fillRect/>
                     </a:stretch>
@@ -7471,7 +8449,7 @@
         <w:pStyle w:val="3"/>
         <w:numPr>
           <w:ilvl w:val="3"/>
-          <w:numId w:val="9"/>
+          <w:numId w:val="13"/>
         </w:numPr>
         <w:ind w:left="840" w:leftChars="0" w:firstLine="897" w:firstLineChars="374"/>
         <w:rPr>
@@ -7492,7 +8470,7 @@
         <w:pStyle w:val="3"/>
         <w:numPr>
           <w:ilvl w:val="4"/>
-          <w:numId w:val="9"/>
+          <w:numId w:val="13"/>
         </w:numPr>
         <w:ind w:left="1260" w:leftChars="0" w:firstLine="897" w:firstLineChars="374"/>
         <w:rPr>
@@ -7527,7 +8505,7 @@
         <w:pStyle w:val="3"/>
         <w:numPr>
           <w:ilvl w:val="4"/>
-          <w:numId w:val="9"/>
+          <w:numId w:val="13"/>
         </w:numPr>
         <w:ind w:left="1260" w:leftChars="0" w:firstLine="897" w:firstLineChars="374"/>
         <w:rPr>
@@ -7548,7 +8526,7 @@
         <w:pStyle w:val="3"/>
         <w:numPr>
           <w:ilvl w:val="4"/>
-          <w:numId w:val="9"/>
+          <w:numId w:val="13"/>
         </w:numPr>
         <w:ind w:left="1260" w:leftChars="0" w:firstLine="897" w:firstLineChars="374"/>
         <w:rPr>
@@ -7601,7 +8579,7 @@
                     </pic:cNvPicPr>
                   </pic:nvPicPr>
                   <pic:blipFill>
-                    <a:blip r:embed="rId27"/>
+                    <a:blip r:embed="rId36"/>
                     <a:stretch>
                       <a:fillRect/>
                     </a:stretch>
@@ -7627,7 +8605,7 @@
         <w:pStyle w:val="3"/>
         <w:numPr>
           <w:ilvl w:val="3"/>
-          <w:numId w:val="9"/>
+          <w:numId w:val="13"/>
         </w:numPr>
         <w:ind w:left="840" w:leftChars="0" w:firstLine="897" w:firstLineChars="374"/>
         <w:rPr>
@@ -7648,7 +8626,7 @@
         <w:pStyle w:val="3"/>
         <w:numPr>
           <w:ilvl w:val="4"/>
-          <w:numId w:val="9"/>
+          <w:numId w:val="13"/>
         </w:numPr>
         <w:tabs>
           <w:tab w:val="left" w:pos="1680"/>
@@ -7687,7 +8665,7 @@
         <w:pStyle w:val="3"/>
         <w:numPr>
           <w:ilvl w:val="4"/>
-          <w:numId w:val="9"/>
+          <w:numId w:val="13"/>
         </w:numPr>
         <w:tabs>
           <w:tab w:val="left" w:pos="1680"/>
@@ -7712,7 +8690,7 @@
         <w:pStyle w:val="3"/>
         <w:numPr>
           <w:ilvl w:val="4"/>
-          <w:numId w:val="9"/>
+          <w:numId w:val="13"/>
         </w:numPr>
         <w:tabs>
           <w:tab w:val="left" w:pos="1680"/>
@@ -7772,7 +8750,7 @@
                     </pic:cNvPicPr>
                   </pic:nvPicPr>
                   <pic:blipFill>
-                    <a:blip r:embed="rId28"/>
+                    <a:blip r:embed="rId37"/>
                     <a:stretch>
                       <a:fillRect/>
                     </a:stretch>
@@ -7798,7 +8776,7 @@
         <w:pStyle w:val="3"/>
         <w:numPr>
           <w:ilvl w:val="3"/>
-          <w:numId w:val="9"/>
+          <w:numId w:val="13"/>
         </w:numPr>
         <w:ind w:left="840" w:leftChars="0" w:firstLine="897" w:firstLineChars="374"/>
         <w:rPr>
@@ -7819,7 +8797,7 @@
         <w:pStyle w:val="3"/>
         <w:numPr>
           <w:ilvl w:val="4"/>
-          <w:numId w:val="9"/>
+          <w:numId w:val="13"/>
         </w:numPr>
         <w:tabs>
           <w:tab w:val="left" w:pos="1680"/>
@@ -7844,7 +8822,7 @@
         <w:pStyle w:val="3"/>
         <w:numPr>
           <w:ilvl w:val="4"/>
-          <w:numId w:val="9"/>
+          <w:numId w:val="13"/>
         </w:numPr>
         <w:tabs>
           <w:tab w:val="left" w:pos="1680"/>
@@ -7869,7 +8847,7 @@
         <w:pStyle w:val="3"/>
         <w:numPr>
           <w:ilvl w:val="4"/>
-          <w:numId w:val="9"/>
+          <w:numId w:val="13"/>
         </w:numPr>
         <w:tabs>
           <w:tab w:val="left" w:pos="1680"/>
@@ -7929,7 +8907,7 @@
                     </pic:cNvPicPr>
                   </pic:nvPicPr>
                   <pic:blipFill>
-                    <a:blip r:embed="rId29"/>
+                    <a:blip r:embed="rId38"/>
                     <a:stretch>
                       <a:fillRect/>
                     </a:stretch>
@@ -7955,7 +8933,7 @@
         <w:pStyle w:val="3"/>
         <w:numPr>
           <w:ilvl w:val="3"/>
-          <w:numId w:val="9"/>
+          <w:numId w:val="13"/>
         </w:numPr>
         <w:ind w:left="840" w:leftChars="0" w:firstLine="897" w:firstLineChars="374"/>
         <w:rPr>
@@ -7976,7 +8954,7 @@
         <w:pStyle w:val="3"/>
         <w:numPr>
           <w:ilvl w:val="4"/>
-          <w:numId w:val="9"/>
+          <w:numId w:val="13"/>
         </w:numPr>
         <w:tabs>
           <w:tab w:val="left" w:pos="1680"/>
@@ -8001,7 +8979,7 @@
         <w:pStyle w:val="3"/>
         <w:numPr>
           <w:ilvl w:val="4"/>
-          <w:numId w:val="9"/>
+          <w:numId w:val="13"/>
         </w:numPr>
         <w:tabs>
           <w:tab w:val="left" w:pos="1680"/>
@@ -8026,7 +9004,7 @@
         <w:pStyle w:val="3"/>
         <w:numPr>
           <w:ilvl w:val="4"/>
-          <w:numId w:val="9"/>
+          <w:numId w:val="13"/>
         </w:numPr>
         <w:tabs>
           <w:tab w:val="left" w:pos="1680"/>
@@ -8086,7 +9064,7 @@
                     </pic:cNvPicPr>
                   </pic:nvPicPr>
                   <pic:blipFill>
-                    <a:blip r:embed="rId30"/>
+                    <a:blip r:embed="rId39"/>
                     <a:stretch>
                       <a:fillRect/>
                     </a:stretch>
@@ -8112,7 +9090,7 @@
         <w:pStyle w:val="3"/>
         <w:numPr>
           <w:ilvl w:val="1"/>
-          <w:numId w:val="9"/>
+          <w:numId w:val="13"/>
         </w:numPr>
         <w:tabs>
           <w:tab w:val="clear" w:pos="840"/>
@@ -8136,7 +9114,7 @@
         <w:pStyle w:val="3"/>
         <w:numPr>
           <w:ilvl w:val="3"/>
-          <w:numId w:val="9"/>
+          <w:numId w:val="13"/>
         </w:numPr>
         <w:tabs>
           <w:tab w:val="left" w:pos="1260"/>
@@ -8161,7 +9139,7 @@
         <w:pStyle w:val="3"/>
         <w:numPr>
           <w:ilvl w:val="3"/>
-          <w:numId w:val="9"/>
+          <w:numId w:val="13"/>
         </w:numPr>
         <w:tabs>
           <w:tab w:val="left" w:pos="1260"/>
@@ -8221,7 +9199,7 @@
                     </pic:cNvPicPr>
                   </pic:nvPicPr>
                   <pic:blipFill>
-                    <a:blip r:embed="rId31"/>
+                    <a:blip r:embed="rId40"/>
                     <a:stretch>
                       <a:fillRect/>
                     </a:stretch>
@@ -8247,7 +9225,7 @@
         <w:pStyle w:val="3"/>
         <w:numPr>
           <w:ilvl w:val="0"/>
-          <w:numId w:val="9"/>
+          <w:numId w:val="13"/>
         </w:numPr>
         <w:tabs>
           <w:tab w:val="left" w:pos="1260"/>
@@ -8272,7 +9250,7 @@
         <w:pStyle w:val="3"/>
         <w:numPr>
           <w:ilvl w:val="1"/>
-          <w:numId w:val="9"/>
+          <w:numId w:val="13"/>
         </w:numPr>
         <w:tabs>
           <w:tab w:val="left" w:pos="1260"/>
@@ -8298,7 +9276,7 @@
         <w:pStyle w:val="3"/>
         <w:numPr>
           <w:ilvl w:val="1"/>
-          <w:numId w:val="9"/>
+          <w:numId w:val="13"/>
         </w:numPr>
         <w:tabs>
           <w:tab w:val="left" w:pos="1260"/>
@@ -8324,7 +9302,7 @@
         <w:pStyle w:val="3"/>
         <w:numPr>
           <w:ilvl w:val="2"/>
-          <w:numId w:val="9"/>
+          <w:numId w:val="13"/>
         </w:numPr>
         <w:spacing w:line="240" w:lineRule="auto"/>
         <w:ind w:left="840" w:leftChars="0" w:firstLine="897" w:firstLineChars="374"/>
@@ -8346,7 +9324,7 @@
         <w:pStyle w:val="3"/>
         <w:numPr>
           <w:ilvl w:val="3"/>
-          <w:numId w:val="9"/>
+          <w:numId w:val="13"/>
         </w:numPr>
         <w:tabs>
           <w:tab w:val="left" w:pos="1260"/>
@@ -8372,7 +9350,7 @@
         <w:pStyle w:val="3"/>
         <w:numPr>
           <w:ilvl w:val="3"/>
-          <w:numId w:val="9"/>
+          <w:numId w:val="13"/>
         </w:numPr>
         <w:tabs>
           <w:tab w:val="left" w:pos="1260"/>
@@ -8398,7 +9376,7 @@
         <w:pStyle w:val="3"/>
         <w:numPr>
           <w:ilvl w:val="3"/>
-          <w:numId w:val="9"/>
+          <w:numId w:val="13"/>
         </w:numPr>
         <w:tabs>
           <w:tab w:val="left" w:pos="1260"/>
@@ -8423,6 +9401,7 @@
       <w:pPr>
         <w:pStyle w:val="3"/>
         <w:numPr>
+          <w:ilvl w:val="0"/>
           <w:numId w:val="0"/>
         </w:numPr>
         <w:tabs>
@@ -8458,7 +9437,7 @@
                     </pic:cNvPicPr>
                   </pic:nvPicPr>
                   <pic:blipFill>
-                    <a:blip r:embed="rId32"/>
+                    <a:blip r:embed="rId41"/>
                     <a:stretch>
                       <a:fillRect/>
                     </a:stretch>
@@ -8484,7 +9463,7 @@
         <w:pStyle w:val="3"/>
         <w:numPr>
           <w:ilvl w:val="2"/>
-          <w:numId w:val="9"/>
+          <w:numId w:val="13"/>
         </w:numPr>
         <w:spacing w:line="240" w:lineRule="auto"/>
         <w:ind w:left="840" w:leftChars="0" w:firstLine="897" w:firstLineChars="374"/>
@@ -8506,7 +9485,7 @@
         <w:pStyle w:val="3"/>
         <w:numPr>
           <w:ilvl w:val="3"/>
-          <w:numId w:val="9"/>
+          <w:numId w:val="13"/>
         </w:numPr>
         <w:tabs>
           <w:tab w:val="left" w:pos="1260"/>
@@ -8532,7 +9511,7 @@
         <w:pStyle w:val="3"/>
         <w:numPr>
           <w:ilvl w:val="4"/>
-          <w:numId w:val="9"/>
+          <w:numId w:val="13"/>
         </w:numPr>
         <w:tabs>
           <w:tab w:val="left" w:pos="1260"/>
@@ -8558,7 +9537,7 @@
         <w:pStyle w:val="3"/>
         <w:numPr>
           <w:ilvl w:val="4"/>
-          <w:numId w:val="9"/>
+          <w:numId w:val="13"/>
         </w:numPr>
         <w:tabs>
           <w:tab w:val="left" w:pos="1260"/>
@@ -8584,7 +9563,7 @@
         <w:pStyle w:val="3"/>
         <w:numPr>
           <w:ilvl w:val="3"/>
-          <w:numId w:val="9"/>
+          <w:numId w:val="13"/>
         </w:numPr>
         <w:tabs>
           <w:tab w:val="left" w:pos="1260"/>
@@ -8609,6 +9588,7 @@
       <w:pPr>
         <w:pStyle w:val="3"/>
         <w:numPr>
+          <w:ilvl w:val="0"/>
           <w:numId w:val="0"/>
         </w:numPr>
         <w:tabs>
@@ -8644,7 +9624,7 @@
                     </pic:cNvPicPr>
                   </pic:nvPicPr>
                   <pic:blipFill>
-                    <a:blip r:embed="rId33"/>
+                    <a:blip r:embed="rId42"/>
                     <a:stretch>
                       <a:fillRect/>
                     </a:stretch>
@@ -8669,6 +9649,7 @@
       <w:pPr>
         <w:pStyle w:val="3"/>
         <w:numPr>
+          <w:ilvl w:val="0"/>
           <w:numId w:val="0"/>
         </w:numPr>
         <w:tabs>
@@ -8688,8 +9669,6 @@
         </w:rPr>
         <w:tab/>
       </w:r>
-      <w:bookmarkStart w:id="66" w:name="_GoBack"/>
-      <w:bookmarkEnd w:id="66"/>
     </w:p>
     <w:p>
       <w:pPr>
@@ -8720,7 +9699,7 @@
         <w:pStyle w:val="3"/>
         <w:numPr>
           <w:ilvl w:val="0"/>
-          <w:numId w:val="10"/>
+          <w:numId w:val="14"/>
         </w:numPr>
         <w:ind w:firstLine="897" w:firstLineChars="374"/>
         <w:rPr>
@@ -8741,7 +9720,7 @@
         <w:pStyle w:val="3"/>
         <w:numPr>
           <w:ilvl w:val="1"/>
-          <w:numId w:val="10"/>
+          <w:numId w:val="14"/>
         </w:numPr>
         <w:ind w:left="420" w:leftChars="0" w:firstLine="897" w:firstLineChars="374"/>
         <w:rPr>
@@ -8762,7 +9741,7 @@
         <w:pStyle w:val="3"/>
         <w:numPr>
           <w:ilvl w:val="1"/>
-          <w:numId w:val="10"/>
+          <w:numId w:val="14"/>
         </w:numPr>
         <w:ind w:left="420" w:leftChars="0" w:firstLine="897" w:firstLineChars="374"/>
         <w:rPr>
@@ -8783,7 +9762,7 @@
         <w:pStyle w:val="3"/>
         <w:numPr>
           <w:ilvl w:val="0"/>
-          <w:numId w:val="10"/>
+          <w:numId w:val="14"/>
         </w:numPr>
         <w:ind w:firstLine="897" w:firstLineChars="374"/>
         <w:rPr>
@@ -8804,7 +9783,7 @@
         <w:pStyle w:val="3"/>
         <w:numPr>
           <w:ilvl w:val="1"/>
-          <w:numId w:val="10"/>
+          <w:numId w:val="14"/>
         </w:numPr>
         <w:ind w:left="420" w:leftChars="0" w:firstLine="897" w:firstLineChars="374"/>
         <w:rPr>
@@ -8824,6 +9803,7 @@
       <w:pPr>
         <w:pStyle w:val="3"/>
         <w:numPr>
+          <w:ilvl w:val="0"/>
           <w:numId w:val="0"/>
         </w:numPr>
         <w:ind w:leftChars="374" w:firstLine="420" w:firstLineChars="0"/>
@@ -8845,7 +9825,7 @@
         <w:pStyle w:val="3"/>
         <w:numPr>
           <w:ilvl w:val="1"/>
-          <w:numId w:val="10"/>
+          <w:numId w:val="14"/>
         </w:numPr>
         <w:tabs>
           <w:tab w:val="clear" w:pos="840"/>
@@ -8885,7 +9865,7 @@
         <w:pStyle w:val="3"/>
         <w:numPr>
           <w:ilvl w:val="0"/>
-          <w:numId w:val="11"/>
+          <w:numId w:val="15"/>
         </w:numPr>
         <w:ind w:firstLine="897" w:firstLineChars="374"/>
         <w:rPr>
@@ -8906,7 +9886,7 @@
         <w:pStyle w:val="3"/>
         <w:numPr>
           <w:ilvl w:val="1"/>
-          <w:numId w:val="11"/>
+          <w:numId w:val="15"/>
         </w:numPr>
         <w:ind w:left="420" w:leftChars="0" w:firstLine="897" w:firstLineChars="374"/>
         <w:rPr>
@@ -8927,7 +9907,7 @@
         <w:pStyle w:val="3"/>
         <w:numPr>
           <w:ilvl w:val="2"/>
-          <w:numId w:val="11"/>
+          <w:numId w:val="15"/>
         </w:numPr>
         <w:ind w:left="840" w:leftChars="0" w:firstLine="897" w:firstLineChars="374"/>
         <w:rPr>
@@ -8948,7 +9928,7 @@
         <w:pStyle w:val="3"/>
         <w:numPr>
           <w:ilvl w:val="2"/>
-          <w:numId w:val="11"/>
+          <w:numId w:val="15"/>
         </w:numPr>
         <w:ind w:left="840" w:leftChars="0" w:firstLine="897" w:firstLineChars="374"/>
         <w:rPr>
@@ -8969,7 +9949,7 @@
         <w:pStyle w:val="3"/>
         <w:numPr>
           <w:ilvl w:val="2"/>
-          <w:numId w:val="11"/>
+          <w:numId w:val="15"/>
         </w:numPr>
         <w:ind w:left="840" w:leftChars="0" w:firstLine="897" w:firstLineChars="374"/>
         <w:rPr>
@@ -8990,7 +9970,7 @@
         <w:pStyle w:val="3"/>
         <w:numPr>
           <w:ilvl w:val="1"/>
-          <w:numId w:val="11"/>
+          <w:numId w:val="15"/>
         </w:numPr>
         <w:ind w:left="420" w:leftChars="0" w:firstLine="897" w:firstLineChars="374"/>
         <w:rPr>
@@ -9010,6 +9990,7 @@
       <w:pPr>
         <w:pStyle w:val="3"/>
         <w:numPr>
+          <w:ilvl w:val="0"/>
           <w:numId w:val="0"/>
         </w:numPr>
         <w:ind w:leftChars="374" w:firstLine="840" w:firstLineChars="0"/>
@@ -9031,7 +10012,7 @@
         <w:pStyle w:val="3"/>
         <w:numPr>
           <w:ilvl w:val="0"/>
-          <w:numId w:val="11"/>
+          <w:numId w:val="15"/>
         </w:numPr>
         <w:ind w:left="0" w:leftChars="0" w:firstLine="897" w:firstLineChars="374"/>
         <w:rPr>
@@ -9052,7 +10033,7 @@
         <w:pStyle w:val="3"/>
         <w:numPr>
           <w:ilvl w:val="1"/>
-          <w:numId w:val="11"/>
+          <w:numId w:val="15"/>
         </w:numPr>
         <w:tabs>
           <w:tab w:val="clear" w:pos="840"/>
@@ -9075,6 +10056,7 @@
       <w:pPr>
         <w:pStyle w:val="3"/>
         <w:numPr>
+          <w:ilvl w:val="0"/>
           <w:numId w:val="0"/>
         </w:numPr>
         <w:spacing w:line="240" w:lineRule="auto"/>
@@ -9107,7 +10089,7 @@
                     </pic:cNvPicPr>
                   </pic:nvPicPr>
                   <pic:blipFill>
-                    <a:blip r:embed="rId34"/>
+                    <a:blip r:embed="rId43"/>
                     <a:stretch>
                       <a:fillRect/>
                     </a:stretch>
@@ -9150,7 +10132,7 @@
                     </pic:cNvPicPr>
                   </pic:nvPicPr>
                   <pic:blipFill>
-                    <a:blip r:embed="rId35"/>
+                    <a:blip r:embed="rId44"/>
                     <a:stretch>
                       <a:fillRect/>
                     </a:stretch>
@@ -9176,7 +10158,7 @@
         <w:pStyle w:val="3"/>
         <w:numPr>
           <w:ilvl w:val="1"/>
-          <w:numId w:val="11"/>
+          <w:numId w:val="15"/>
         </w:numPr>
         <w:tabs>
           <w:tab w:val="clear" w:pos="840"/>
@@ -9233,7 +10215,7 @@
                     </pic:cNvPicPr>
                   </pic:nvPicPr>
                   <pic:blipFill>
-                    <a:blip r:embed="rId36"/>
+                    <a:blip r:embed="rId45"/>
                     <a:stretch>
                       <a:fillRect/>
                     </a:stretch>
@@ -9275,7 +10257,7 @@
         <w:pStyle w:val="3"/>
         <w:numPr>
           <w:ilvl w:val="0"/>
-          <w:numId w:val="12"/>
+          <w:numId w:val="16"/>
         </w:numPr>
         <w:ind w:firstLine="897" w:firstLineChars="374"/>
         <w:rPr>
@@ -9296,7 +10278,7 @@
         <w:pStyle w:val="3"/>
         <w:numPr>
           <w:ilvl w:val="1"/>
-          <w:numId w:val="12"/>
+          <w:numId w:val="16"/>
         </w:numPr>
         <w:ind w:left="420" w:leftChars="0" w:firstLine="897" w:firstLineChars="374"/>
         <w:rPr>
@@ -9316,6 +10298,7 @@
       <w:pPr>
         <w:pStyle w:val="3"/>
         <w:numPr>
+          <w:ilvl w:val="0"/>
           <w:numId w:val="0"/>
         </w:numPr>
         <w:ind w:leftChars="374" w:firstLine="840" w:firstLineChars="0"/>
@@ -9337,7 +10320,7 @@
         <w:pStyle w:val="3"/>
         <w:numPr>
           <w:ilvl w:val="0"/>
-          <w:numId w:val="13"/>
+          <w:numId w:val="17"/>
         </w:numPr>
         <w:ind w:leftChars="374" w:firstLine="1260" w:firstLineChars="0"/>
         <w:rPr>
@@ -9358,7 +10341,7 @@
         <w:pStyle w:val="3"/>
         <w:numPr>
           <w:ilvl w:val="0"/>
-          <w:numId w:val="13"/>
+          <w:numId w:val="17"/>
         </w:numPr>
         <w:ind w:leftChars="374" w:firstLine="1260" w:firstLineChars="0"/>
         <w:rPr>
@@ -9379,7 +10362,7 @@
         <w:pStyle w:val="3"/>
         <w:numPr>
           <w:ilvl w:val="1"/>
-          <w:numId w:val="12"/>
+          <w:numId w:val="16"/>
         </w:numPr>
         <w:tabs>
           <w:tab w:val="clear" w:pos="840"/>
@@ -9403,7 +10386,7 @@
         <w:pStyle w:val="3"/>
         <w:numPr>
           <w:ilvl w:val="0"/>
-          <w:numId w:val="12"/>
+          <w:numId w:val="16"/>
         </w:numPr>
         <w:ind w:left="0" w:leftChars="0" w:firstLine="897" w:firstLineChars="374"/>
         <w:rPr>
@@ -9424,7 +10407,7 @@
         <w:pStyle w:val="3"/>
         <w:numPr>
           <w:ilvl w:val="1"/>
-          <w:numId w:val="12"/>
+          <w:numId w:val="16"/>
         </w:numPr>
         <w:tabs>
           <w:tab w:val="clear" w:pos="840"/>
@@ -9448,7 +10431,7 @@
         <w:pStyle w:val="3"/>
         <w:numPr>
           <w:ilvl w:val="2"/>
-          <w:numId w:val="12"/>
+          <w:numId w:val="16"/>
         </w:numPr>
         <w:tabs>
           <w:tab w:val="clear" w:pos="1260"/>
@@ -9472,7 +10455,7 @@
         <w:pStyle w:val="3"/>
         <w:numPr>
           <w:ilvl w:val="2"/>
-          <w:numId w:val="12"/>
+          <w:numId w:val="16"/>
         </w:numPr>
         <w:tabs>
           <w:tab w:val="clear" w:pos="1260"/>
@@ -9496,7 +10479,7 @@
         <w:pStyle w:val="3"/>
         <w:numPr>
           <w:ilvl w:val="2"/>
-          <w:numId w:val="12"/>
+          <w:numId w:val="16"/>
         </w:numPr>
         <w:tabs>
           <w:tab w:val="clear" w:pos="1260"/>
@@ -9520,7 +10503,7 @@
         <w:pStyle w:val="3"/>
         <w:numPr>
           <w:ilvl w:val="3"/>
-          <w:numId w:val="12"/>
+          <w:numId w:val="16"/>
         </w:numPr>
         <w:tabs>
           <w:tab w:val="clear" w:pos="1680"/>
@@ -9544,7 +10527,7 @@
         <w:pStyle w:val="3"/>
         <w:numPr>
           <w:ilvl w:val="3"/>
-          <w:numId w:val="12"/>
+          <w:numId w:val="16"/>
         </w:numPr>
         <w:tabs>
           <w:tab w:val="clear" w:pos="1680"/>
@@ -9568,7 +10551,7 @@
         <w:pStyle w:val="3"/>
         <w:numPr>
           <w:ilvl w:val="1"/>
-          <w:numId w:val="12"/>
+          <w:numId w:val="16"/>
         </w:numPr>
         <w:tabs>
           <w:tab w:val="clear" w:pos="840"/>
@@ -9592,7 +10575,7 @@
         <w:pStyle w:val="3"/>
         <w:numPr>
           <w:ilvl w:val="2"/>
-          <w:numId w:val="12"/>
+          <w:numId w:val="16"/>
         </w:numPr>
         <w:tabs>
           <w:tab w:val="clear" w:pos="1260"/>
@@ -9616,7 +10599,7 @@
         <w:pStyle w:val="3"/>
         <w:numPr>
           <w:ilvl w:val="2"/>
-          <w:numId w:val="12"/>
+          <w:numId w:val="16"/>
         </w:numPr>
         <w:tabs>
           <w:tab w:val="clear" w:pos="1260"/>
@@ -9640,7 +10623,7 @@
         <w:pStyle w:val="3"/>
         <w:numPr>
           <w:ilvl w:val="2"/>
-          <w:numId w:val="12"/>
+          <w:numId w:val="16"/>
         </w:numPr>
         <w:tabs>
           <w:tab w:val="clear" w:pos="1260"/>
@@ -9664,7 +10647,7 @@
         <w:pStyle w:val="3"/>
         <w:numPr>
           <w:ilvl w:val="1"/>
-          <w:numId w:val="12"/>
+          <w:numId w:val="16"/>
         </w:numPr>
         <w:tabs>
           <w:tab w:val="clear" w:pos="840"/>
@@ -9688,7 +10671,7 @@
         <w:pStyle w:val="3"/>
         <w:numPr>
           <w:ilvl w:val="2"/>
-          <w:numId w:val="12"/>
+          <w:numId w:val="16"/>
         </w:numPr>
         <w:tabs>
           <w:tab w:val="clear" w:pos="1260"/>
@@ -9712,7 +10695,7 @@
         <w:pStyle w:val="3"/>
         <w:numPr>
           <w:ilvl w:val="2"/>
-          <w:numId w:val="12"/>
+          <w:numId w:val="16"/>
         </w:numPr>
         <w:tabs>
           <w:tab w:val="clear" w:pos="1260"/>
@@ -9736,7 +10719,7 @@
         <w:pStyle w:val="3"/>
         <w:numPr>
           <w:ilvl w:val="1"/>
-          <w:numId w:val="12"/>
+          <w:numId w:val="16"/>
         </w:numPr>
         <w:tabs>
           <w:tab w:val="clear" w:pos="840"/>
@@ -9863,7 +10846,7 @@
         <w:pStyle w:val="3"/>
         <w:numPr>
           <w:ilvl w:val="0"/>
-          <w:numId w:val="14"/>
+          <w:numId w:val="18"/>
         </w:numPr>
         <w:ind w:left="420" w:leftChars="0"/>
         <w:rPr>
@@ -9902,7 +10885,7 @@
         <w:pStyle w:val="3"/>
         <w:numPr>
           <w:ilvl w:val="0"/>
-          <w:numId w:val="14"/>
+          <w:numId w:val="18"/>
         </w:numPr>
         <w:ind w:left="420" w:leftChars="0"/>
         <w:rPr>
@@ -9923,7 +10906,7 @@
         <w:pStyle w:val="3"/>
         <w:numPr>
           <w:ilvl w:val="2"/>
-          <w:numId w:val="14"/>
+          <w:numId w:val="18"/>
         </w:numPr>
         <w:ind w:left="1260" w:leftChars="0" w:hanging="420" w:firstLineChars="0"/>
         <w:rPr>
@@ -9944,7 +10927,7 @@
         <w:pStyle w:val="3"/>
         <w:numPr>
           <w:ilvl w:val="3"/>
-          <w:numId w:val="14"/>
+          <w:numId w:val="18"/>
         </w:numPr>
         <w:ind w:left="1680" w:leftChars="0" w:hanging="420" w:firstLineChars="0"/>
         <w:rPr>
@@ -9965,7 +10948,7 @@
         <w:pStyle w:val="3"/>
         <w:numPr>
           <w:ilvl w:val="3"/>
-          <w:numId w:val="14"/>
+          <w:numId w:val="18"/>
         </w:numPr>
         <w:ind w:left="1680" w:leftChars="0" w:hanging="420" w:firstLineChars="0"/>
         <w:rPr>
@@ -9986,7 +10969,7 @@
         <w:pStyle w:val="3"/>
         <w:numPr>
           <w:ilvl w:val="2"/>
-          <w:numId w:val="14"/>
+          <w:numId w:val="18"/>
         </w:numPr>
         <w:ind w:left="1260" w:leftChars="0" w:hanging="420" w:firstLineChars="0"/>
         <w:rPr>
@@ -10007,7 +10990,7 @@
         <w:pStyle w:val="3"/>
         <w:numPr>
           <w:ilvl w:val="3"/>
-          <w:numId w:val="14"/>
+          <w:numId w:val="18"/>
         </w:numPr>
         <w:ind w:left="1680" w:leftChars="0" w:hanging="420" w:firstLineChars="0"/>
         <w:rPr>
@@ -10028,7 +11011,7 @@
         <w:pStyle w:val="3"/>
         <w:numPr>
           <w:ilvl w:val="3"/>
-          <w:numId w:val="14"/>
+          <w:numId w:val="18"/>
         </w:numPr>
         <w:ind w:left="1680" w:leftChars="0" w:hanging="420" w:firstLineChars="0"/>
         <w:rPr>
@@ -10049,7 +11032,7 @@
         <w:pStyle w:val="3"/>
         <w:numPr>
           <w:ilvl w:val="3"/>
-          <w:numId w:val="14"/>
+          <w:numId w:val="18"/>
         </w:numPr>
         <w:ind w:left="1680" w:leftChars="0" w:hanging="420" w:firstLineChars="0"/>
         <w:rPr>
@@ -10070,7 +11053,7 @@
         <w:pStyle w:val="3"/>
         <w:numPr>
           <w:ilvl w:val="3"/>
-          <w:numId w:val="14"/>
+          <w:numId w:val="18"/>
         </w:numPr>
         <w:ind w:left="1680" w:leftChars="0" w:hanging="420" w:firstLineChars="0"/>
         <w:rPr>
@@ -10091,7 +11074,7 @@
         <w:pStyle w:val="3"/>
         <w:numPr>
           <w:ilvl w:val="2"/>
-          <w:numId w:val="14"/>
+          <w:numId w:val="18"/>
         </w:numPr>
         <w:ind w:left="1260" w:leftChars="0" w:hanging="420" w:firstLineChars="0"/>
         <w:rPr>
@@ -10112,7 +11095,7 @@
         <w:pStyle w:val="3"/>
         <w:numPr>
           <w:ilvl w:val="3"/>
-          <w:numId w:val="14"/>
+          <w:numId w:val="18"/>
         </w:numPr>
         <w:ind w:left="1680" w:leftChars="0" w:hanging="420" w:firstLineChars="0"/>
         <w:rPr>
@@ -10133,7 +11116,7 @@
         <w:pStyle w:val="3"/>
         <w:numPr>
           <w:ilvl w:val="3"/>
-          <w:numId w:val="14"/>
+          <w:numId w:val="18"/>
         </w:numPr>
         <w:ind w:left="1680" w:leftChars="0" w:hanging="420" w:firstLineChars="0"/>
         <w:rPr>
@@ -10153,7 +11136,7 @@
         <w:pStyle w:val="3"/>
         <w:numPr>
           <w:ilvl w:val="3"/>
-          <w:numId w:val="14"/>
+          <w:numId w:val="18"/>
         </w:numPr>
         <w:ind w:left="1680" w:leftChars="0" w:hanging="420" w:firstLineChars="0"/>
         <w:rPr>
@@ -10173,7 +11156,7 @@
         <w:pStyle w:val="3"/>
         <w:numPr>
           <w:ilvl w:val="3"/>
-          <w:numId w:val="14"/>
+          <w:numId w:val="18"/>
         </w:numPr>
         <w:ind w:left="1680" w:leftChars="0" w:hanging="420" w:firstLineChars="0"/>
         <w:rPr>
@@ -10193,7 +11176,7 @@
         <w:pStyle w:val="3"/>
         <w:numPr>
           <w:ilvl w:val="0"/>
-          <w:numId w:val="14"/>
+          <w:numId w:val="18"/>
         </w:numPr>
         <w:ind w:left="420" w:leftChars="0" w:firstLine="480" w:firstLineChars="200"/>
         <w:rPr>
@@ -10214,7 +11197,7 @@
         <w:pStyle w:val="3"/>
         <w:numPr>
           <w:ilvl w:val="1"/>
-          <w:numId w:val="14"/>
+          <w:numId w:val="18"/>
         </w:numPr>
         <w:tabs>
           <w:tab w:val="clear" w:pos="840"/>
@@ -10245,7 +11228,7 @@
         <w:pStyle w:val="3"/>
         <w:numPr>
           <w:ilvl w:val="1"/>
-          <w:numId w:val="14"/>
+          <w:numId w:val="18"/>
         </w:numPr>
         <w:tabs>
           <w:tab w:val="clear" w:pos="840"/>
@@ -10275,6 +11258,7 @@
       <w:pPr>
         <w:pStyle w:val="3"/>
         <w:numPr>
+          <w:ilvl w:val="0"/>
           <w:numId w:val="0"/>
         </w:numPr>
         <w:spacing w:line="240" w:lineRule="auto"/>
@@ -10307,7 +11291,7 @@
                     </pic:cNvPicPr>
                   </pic:nvPicPr>
                   <pic:blipFill>
-                    <a:blip r:embed="rId37"/>
+                    <a:blip r:embed="rId46"/>
                     <a:stretch>
                       <a:fillRect/>
                     </a:stretch>
@@ -10367,7 +11351,7 @@
         <w:pStyle w:val="3"/>
         <w:numPr>
           <w:ilvl w:val="0"/>
-          <w:numId w:val="15"/>
+          <w:numId w:val="19"/>
         </w:numPr>
         <w:ind w:left="840" w:leftChars="0" w:firstLine="420" w:firstLineChars="0"/>
         <w:rPr>
@@ -10388,7 +11372,7 @@
         <w:pStyle w:val="3"/>
         <w:numPr>
           <w:ilvl w:val="0"/>
-          <w:numId w:val="15"/>
+          <w:numId w:val="19"/>
         </w:numPr>
         <w:ind w:left="840" w:leftChars="0" w:firstLine="420" w:firstLineChars="0"/>
         <w:rPr>
@@ -10640,7 +11624,7 @@
                     </pic:cNvPicPr>
                   </pic:nvPicPr>
                   <pic:blipFill>
-                    <a:blip r:embed="rId38"/>
+                    <a:blip r:embed="rId47"/>
                     <a:stretch>
                       <a:fillRect/>
                     </a:stretch>
@@ -10794,8 +11778,8 @@
       <w:pPr>
         <w:pStyle w:val="86"/>
       </w:pPr>
+      <w:bookmarkStart w:id="61" w:name="_Toc512703559"/>
       <w:commentRangeStart w:id="19"/>
-      <w:bookmarkStart w:id="61" w:name="_Toc512703559"/>
       <w:r>
         <w:rPr>
           <w:rFonts w:hint="eastAsia"/>
@@ -10858,7 +11842,7 @@
         <w:pStyle w:val="69"/>
         <w:numPr>
           <w:ilvl w:val="0"/>
-          <w:numId w:val="16"/>
+          <w:numId w:val="20"/>
         </w:numPr>
       </w:pPr>
       <w:commentRangeStart w:id="21"/>
@@ -10935,7 +11919,7 @@
         <w:pStyle w:val="69"/>
         <w:numPr>
           <w:ilvl w:val="0"/>
-          <w:numId w:val="16"/>
+          <w:numId w:val="20"/>
         </w:numPr>
       </w:pPr>
       <w:r>
@@ -10986,7 +11970,7 @@
         <w:pStyle w:val="69"/>
         <w:numPr>
           <w:ilvl w:val="0"/>
-          <w:numId w:val="16"/>
+          <w:numId w:val="20"/>
         </w:numPr>
       </w:pPr>
       <w:r>
@@ -11028,7 +12012,7 @@
         <w:pStyle w:val="69"/>
         <w:numPr>
           <w:ilvl w:val="0"/>
-          <w:numId w:val="16"/>
+          <w:numId w:val="20"/>
         </w:numPr>
       </w:pPr>
       <w:r>
@@ -11079,7 +12063,7 @@
         <w:pStyle w:val="69"/>
         <w:numPr>
           <w:ilvl w:val="0"/>
-          <w:numId w:val="16"/>
+          <w:numId w:val="20"/>
         </w:numPr>
       </w:pPr>
       <w:r>
@@ -11103,7 +12087,7 @@
         <w:pStyle w:val="69"/>
         <w:numPr>
           <w:ilvl w:val="0"/>
-          <w:numId w:val="16"/>
+          <w:numId w:val="20"/>
         </w:numPr>
       </w:pPr>
       <w:r>
@@ -11136,8 +12120,8 @@
         <w:pStyle w:val="65"/>
         <w:spacing w:before="312" w:after="312"/>
       </w:pPr>
+      <w:commentRangeStart w:id="22"/>
       <w:bookmarkStart w:id="64" w:name="_Toc512703561"/>
-      <w:commentRangeStart w:id="22"/>
       <w:r>
         <w:rPr>
           <w:rFonts w:hint="eastAsia"/>
@@ -12017,6 +13001,14 @@
                       </w:tr>
                       <w:tr>
                         <w:tblPrEx>
+                          <w:tblBorders>
+                            <w:top w:val="none" w:color="auto" w:sz="0" w:space="0"/>
+                            <w:left w:val="none" w:color="auto" w:sz="0" w:space="0"/>
+                            <w:bottom w:val="none" w:color="auto" w:sz="0" w:space="0"/>
+                            <w:right w:val="none" w:color="auto" w:sz="0" w:space="0"/>
+                            <w:insideH w:val="none" w:color="auto" w:sz="0" w:space="0"/>
+                            <w:insideV w:val="none" w:color="auto" w:sz="0" w:space="0"/>
+                          </w:tblBorders>
                           <w:tblLayout w:type="fixed"/>
                           <w:tblCellMar>
                             <w:top w:w="0" w:type="dxa"/>
@@ -12126,8 +13118,8 @@
         <w:pStyle w:val="65"/>
         <w:spacing w:before="312" w:after="312"/>
       </w:pPr>
+      <w:commentRangeStart w:id="24"/>
       <w:bookmarkStart w:id="65" w:name="_Toc512703562"/>
-      <w:commentRangeStart w:id="24"/>
       <w:r>
         <w:rPr>
           <w:rFonts w:hint="eastAsia"/>
@@ -13000,7 +13992,7 @@
         <w:pStyle w:val="66"/>
         <w:numPr>
           <w:ilvl w:val="0"/>
-          <w:numId w:val="17"/>
+          <w:numId w:val="21"/>
         </w:numPr>
         <w:ind w:firstLineChars="0"/>
       </w:pPr>
@@ -13020,506 +14012,6 @@
         <w:t>北京: 化学工业出版社, 2005.10</w:t>
       </w:r>
     </w:p>
-    <w:p>
-      <w:pPr>
-        <w:pStyle w:val="66"/>
-        <w:numPr>
-          <w:ilvl w:val="0"/>
-          <w:numId w:val="17"/>
-        </w:numPr>
-        <w:ind w:firstLineChars="0"/>
-      </w:pPr>
-      <w:r>
-        <w:rPr>
-          <w:rFonts w:hint="eastAsia"/>
-        </w:rPr>
-        <w:t>克鲁克洪[美].</w:t>
-      </w:r>
-      <w:r>
-        <w:t xml:space="preserve"> </w:t>
-      </w:r>
-      <w:r>
-        <w:rPr>
-          <w:rFonts w:hint="eastAsia"/>
-        </w:rPr>
-        <w:t>文化与个人[M].</w:t>
-      </w:r>
-      <w:r>
-        <w:t xml:space="preserve"> </w:t>
-      </w:r>
-      <w:r>
-        <w:rPr>
-          <w:rFonts w:hint="eastAsia"/>
-        </w:rPr>
-        <w:t>×××译.</w:t>
-      </w:r>
-      <w:r>
-        <w:t xml:space="preserve"> </w:t>
-      </w:r>
-      <w:r>
-        <w:rPr>
-          <w:rFonts w:hint="eastAsia"/>
-        </w:rPr>
-        <w:t>杭州: 浙江人民出版社, 1986</w:t>
-      </w:r>
-    </w:p>
-    <w:p>
-      <w:pPr>
-        <w:pStyle w:val="66"/>
-        <w:numPr>
-          <w:ilvl w:val="0"/>
-          <w:numId w:val="17"/>
-        </w:numPr>
-        <w:ind w:firstLineChars="0"/>
-      </w:pPr>
-      <w:r>
-        <w:t>Herskovits M J. Cultural Anthropology[M]. New York: Knopf, 1955</w:t>
-      </w:r>
-    </w:p>
-    <w:p>
-      <w:pPr>
-        <w:spacing w:before="312" w:beforeLines="100"/>
-        <w:rPr>
-          <w:b/>
-          <w:sz w:val="28"/>
-        </w:rPr>
-      </w:pPr>
-      <w:r>
-        <w:rPr>
-          <w:rFonts w:hint="eastAsia"/>
-          <w:b/>
-          <w:sz w:val="28"/>
-        </w:rPr>
-        <w:t>2  连续出版物（期刊）</w:t>
-      </w:r>
-    </w:p>
-    <w:p>
-      <w:r>
-        <w:rPr>
-          <w:rFonts w:hint="eastAsia"/>
-        </w:rPr>
-        <w:t>【格式】序号  析出责任者（第1作者,</w:t>
-      </w:r>
-      <w:r>
-        <w:t xml:space="preserve"> </w:t>
-      </w:r>
-      <w:r>
-        <w:rPr>
-          <w:rFonts w:hint="eastAsia"/>
-        </w:rPr>
-        <w:t>第2作者,</w:t>
-      </w:r>
-      <w:r>
-        <w:t xml:space="preserve"> </w:t>
-      </w:r>
-      <w:r>
-        <w:rPr>
-          <w:rFonts w:hint="eastAsia"/>
-        </w:rPr>
-        <w:t>第3作者等）. 析出题名. 刊名, 出版年, 卷号（期号）: 起止页码.</w:t>
-      </w:r>
-    </w:p>
-    <w:p/>
-    <w:p>
-      <w:pPr>
-        <w:pStyle w:val="66"/>
-        <w:numPr>
-          <w:ilvl w:val="0"/>
-          <w:numId w:val="18"/>
-        </w:numPr>
-        <w:ind w:firstLineChars="0"/>
-      </w:pPr>
-      <w:r>
-        <w:rPr>
-          <w:rFonts w:hint="eastAsia"/>
-        </w:rPr>
-        <w:t>徐德蜀.安全文化、安全科技与科学安全生产观[J].</w:t>
-      </w:r>
-      <w:r>
-        <w:t xml:space="preserve"> </w:t>
-      </w:r>
-      <w:r>
-        <w:rPr>
-          <w:rFonts w:hint="eastAsia"/>
-        </w:rPr>
-        <w:t>中国安全科学学报, 2006, 16(3): 71-82.</w:t>
-      </w:r>
-    </w:p>
-    <w:p>
-      <w:pPr>
-        <w:pStyle w:val="66"/>
-        <w:numPr>
-          <w:ilvl w:val="0"/>
-          <w:numId w:val="18"/>
-        </w:numPr>
-        <w:ind w:firstLineChars="0"/>
-      </w:pPr>
-      <w:r>
-        <w:rPr>
-          <w:rFonts w:hint="eastAsia"/>
-        </w:rPr>
-        <w:t>W.K. Chow. Simulation of tunnel fires using a zone model[J]. Tunneling and Underground Space Technology,</w:t>
-      </w:r>
-      <w:r>
-        <w:t xml:space="preserve"> </w:t>
-      </w:r>
-      <w:r>
-        <w:rPr>
-          <w:rFonts w:hint="eastAsia"/>
-        </w:rPr>
-        <w:t>1996, 11(2):221-236.</w:t>
-      </w:r>
-    </w:p>
-    <w:p>
-      <w:pPr>
-        <w:pStyle w:val="66"/>
-        <w:numPr>
-          <w:ilvl w:val="0"/>
-          <w:numId w:val="18"/>
-        </w:numPr>
-        <w:ind w:firstLineChars="0"/>
-      </w:pPr>
-      <w:r>
-        <w:rPr>
-          <w:rFonts w:hint="eastAsia"/>
-        </w:rPr>
-        <w:t>H.Graf*, H.Schmidt-Traub. Early hazard identification of chemical plants with state chart modeling techniques[J].</w:t>
-      </w:r>
-      <w:r>
-        <w:t xml:space="preserve"> </w:t>
-      </w:r>
-      <w:r>
-        <w:rPr>
-          <w:rFonts w:hint="eastAsia"/>
-        </w:rPr>
-        <w:t>Safety Science, 2000,</w:t>
-      </w:r>
-      <w:r>
-        <w:t xml:space="preserve"> </w:t>
-      </w:r>
-      <w:r>
-        <w:rPr>
-          <w:rFonts w:hint="eastAsia"/>
-        </w:rPr>
-        <w:t>36:49-67.</w:t>
-      </w:r>
-    </w:p>
-    <w:p>
-      <w:pPr>
-        <w:spacing w:before="312" w:beforeLines="100"/>
-        <w:rPr>
-          <w:b/>
-          <w:sz w:val="28"/>
-        </w:rPr>
-      </w:pPr>
-      <w:r>
-        <w:rPr>
-          <w:rFonts w:hint="eastAsia"/>
-          <w:b/>
-          <w:sz w:val="28"/>
-        </w:rPr>
-        <w:t>3  会议论文集</w:t>
-      </w:r>
-    </w:p>
-    <w:p>
-      <w:r>
-        <w:rPr>
-          <w:rFonts w:hint="eastAsia"/>
-        </w:rPr>
-        <w:t>【格式】序号  析出责任者. 析出题名[文献类型A].</w:t>
-      </w:r>
-      <w:r>
-        <w:t xml:space="preserve"> </w:t>
-      </w:r>
-      <w:r>
-        <w:rPr>
-          <w:rFonts w:hint="eastAsia"/>
-        </w:rPr>
-        <w:t>文集编者. 文集名[文献类型C].</w:t>
-      </w:r>
-      <w:r>
-        <w:t xml:space="preserve"> </w:t>
-      </w:r>
-      <w:r>
-        <w:rPr>
-          <w:rFonts w:hint="eastAsia"/>
-        </w:rPr>
-        <w:t>(供选项: 会议名, 会址, 开会年.) 出版地: 出版者, 出版年: 起止页码.</w:t>
-      </w:r>
-    </w:p>
-    <w:p/>
-    <w:p>
-      <w:pPr>
-        <w:pStyle w:val="66"/>
-        <w:numPr>
-          <w:ilvl w:val="0"/>
-          <w:numId w:val="19"/>
-        </w:numPr>
-        <w:ind w:firstLineChars="0"/>
-      </w:pPr>
-      <w:r>
-        <w:rPr>
-          <w:rFonts w:hint="eastAsia"/>
-        </w:rPr>
-        <w:t>李融融.</w:t>
-      </w:r>
-      <w:r>
-        <w:t xml:space="preserve"> </w:t>
-      </w:r>
-      <w:r>
-        <w:rPr>
-          <w:rFonts w:hint="eastAsia"/>
-        </w:rPr>
-        <w:t>依法促进中小企业健康发展[A].</w:t>
-      </w:r>
-      <w:r>
-        <w:t xml:space="preserve"> </w:t>
-      </w:r>
-      <w:r>
-        <w:rPr>
-          <w:rFonts w:hint="eastAsia"/>
-        </w:rPr>
-        <w:t>中国中小企业发展年鉴[C].</w:t>
-      </w:r>
-      <w:r>
-        <w:t xml:space="preserve"> </w:t>
-      </w:r>
-      <w:r>
-        <w:rPr>
-          <w:rFonts w:hint="eastAsia"/>
-        </w:rPr>
-        <w:t>北京:中国经济出版社, 2004:</w:t>
-      </w:r>
-      <w:r>
-        <w:t xml:space="preserve"> </w:t>
-      </w:r>
-      <w:r>
-        <w:rPr>
-          <w:rFonts w:hint="eastAsia"/>
-        </w:rPr>
-        <w:t>1～24.</w:t>
-      </w:r>
-    </w:p>
-    <w:p>
-      <w:pPr>
-        <w:pStyle w:val="66"/>
-        <w:numPr>
-          <w:ilvl w:val="0"/>
-          <w:numId w:val="19"/>
-        </w:numPr>
-        <w:ind w:firstLineChars="0"/>
-      </w:pPr>
-      <w:r>
-        <w:rPr>
-          <w:rFonts w:hint="eastAsia"/>
-        </w:rPr>
-        <w:t>徐德蜀,</w:t>
-      </w:r>
-      <w:r>
-        <w:t xml:space="preserve"> </w:t>
-      </w:r>
-      <w:r>
-        <w:rPr>
-          <w:rFonts w:hint="eastAsia"/>
-        </w:rPr>
-        <w:t>汪国华,</w:t>
-      </w:r>
-      <w:r>
-        <w:t xml:space="preserve"> </w:t>
-      </w:r>
-      <w:r>
-        <w:rPr>
-          <w:rFonts w:hint="eastAsia"/>
-        </w:rPr>
-        <w:t>张爱军.</w:t>
-      </w:r>
-      <w:r>
-        <w:t xml:space="preserve"> </w:t>
-      </w:r>
-      <w:r>
-        <w:rPr>
-          <w:rFonts w:hint="eastAsia"/>
-        </w:rPr>
-        <w:t>浅谈"安全生产五要素"与安全科技[A].</w:t>
-      </w:r>
-      <w:r>
-        <w:t xml:space="preserve"> </w:t>
-      </w:r>
-      <w:r>
-        <w:rPr>
-          <w:rFonts w:hint="eastAsia"/>
-        </w:rPr>
-        <w:t>第十四届海峡两岸及香港、澳门地区职业安全健康学术研讨会暨中国职业安全健康协会2006年学术年会论文集[C], 2006.</w:t>
-      </w:r>
-      <w:r>
-        <w:t xml:space="preserve"> </w:t>
-      </w:r>
-      <w:r>
-        <w:rPr>
-          <w:rFonts w:hint="eastAsia"/>
-        </w:rPr>
-        <w:t>5:64-71.</w:t>
-      </w:r>
-    </w:p>
-    <w:p>
-      <w:pPr>
-        <w:pStyle w:val="66"/>
-        <w:numPr>
-          <w:ilvl w:val="0"/>
-          <w:numId w:val="19"/>
-        </w:numPr>
-        <w:ind w:firstLineChars="0"/>
-      </w:pPr>
-      <w:r>
-        <w:rPr>
-          <w:rFonts w:hint="eastAsia"/>
-        </w:rPr>
-        <w:t>R. E. Briter. Recent research on the dispersion of hazardous materials [A].  International Conference and Workshop on Modeling the Consequences of Accidental Releases of Hazardous Materials[C]. San Francisco, California: 1999:197-230。</w:t>
-      </w:r>
-    </w:p>
-    <w:p>
-      <w:pPr>
-        <w:spacing w:before="312" w:beforeLines="100"/>
-        <w:rPr>
-          <w:b/>
-          <w:sz w:val="28"/>
-        </w:rPr>
-      </w:pPr>
-      <w:r>
-        <w:rPr>
-          <w:rFonts w:hint="eastAsia"/>
-          <w:b/>
-          <w:sz w:val="28"/>
-        </w:rPr>
-        <w:t>4  学位论文</w:t>
-      </w:r>
-    </w:p>
-    <w:p>
-      <w:r>
-        <w:rPr>
-          <w:rFonts w:hint="eastAsia"/>
-        </w:rPr>
-        <w:t>【格式】序号  责任者. 题名[文献类型D]. 学位授予地: 学位授予单位[硕士或博士论文], 年份.</w:t>
-      </w:r>
-    </w:p>
-    <w:p/>
-    <w:p>
-      <w:pPr>
-        <w:pStyle w:val="66"/>
-        <w:numPr>
-          <w:ilvl w:val="0"/>
-          <w:numId w:val="20"/>
-        </w:numPr>
-        <w:ind w:firstLineChars="0"/>
-      </w:pPr>
-      <w:r>
-        <w:rPr>
-          <w:rFonts w:hint="eastAsia"/>
-        </w:rPr>
-        <w:t>韩艳. 地震作用下高速铁路桥梁的动力响应及行车安全性研究[D]. 北京: 北京交通大学[博士论文], 2005.</w:t>
-      </w:r>
-    </w:p>
-    <w:p>
-      <w:pPr>
-        <w:pStyle w:val="66"/>
-        <w:numPr>
-          <w:ilvl w:val="0"/>
-          <w:numId w:val="20"/>
-        </w:numPr>
-        <w:ind w:firstLineChars="0"/>
-      </w:pPr>
-      <w:r>
-        <w:rPr>
-          <w:rFonts w:hint="eastAsia"/>
-        </w:rPr>
-        <w:t>徐茂波. 考虑施工期间人为错误的结构安全分析与控制[D]. 北京: 清华大学[博士论文], 1998.</w:t>
-      </w:r>
-    </w:p>
-    <w:p>
-      <w:pPr>
-        <w:pStyle w:val="66"/>
-        <w:numPr>
-          <w:ilvl w:val="0"/>
-          <w:numId w:val="20"/>
-        </w:numPr>
-        <w:ind w:firstLineChars="0"/>
-      </w:pPr>
-      <w:r>
-        <w:rPr>
-          <w:rFonts w:hint="eastAsia"/>
-        </w:rPr>
-        <w:t>田水承. 第三类危险源辨识与控制研究[D].</w:t>
-      </w:r>
-      <w:r>
-        <w:t xml:space="preserve"> </w:t>
-      </w:r>
-      <w:r>
-        <w:rPr>
-          <w:rFonts w:hint="eastAsia"/>
-        </w:rPr>
-        <w:t>北京: 北京理工大学[博士论文], 2001.7: 35-39.</w:t>
-      </w:r>
-    </w:p>
-    <w:p>
-      <w:pPr>
-        <w:pStyle w:val="66"/>
-        <w:numPr>
-          <w:ilvl w:val="0"/>
-          <w:numId w:val="20"/>
-        </w:numPr>
-        <w:ind w:firstLineChars="0"/>
-      </w:pPr>
-      <w:r>
-        <w:rPr>
-          <w:rFonts w:hint="eastAsia"/>
-        </w:rPr>
-        <w:t>易云兵.</w:t>
-      </w:r>
-      <w:r>
-        <w:t xml:space="preserve"> </w:t>
-      </w:r>
-      <w:r>
-        <w:rPr>
-          <w:rFonts w:hint="eastAsia"/>
-        </w:rPr>
-        <w:t>基于风险评价的输气管线设计方法研究[D].</w:t>
-      </w:r>
-      <w:r>
-        <w:t xml:space="preserve"> </w:t>
-      </w:r>
-      <w:r>
-        <w:rPr>
-          <w:rFonts w:hint="eastAsia"/>
-        </w:rPr>
-        <w:t>成都: 西南石油大学[硕士论文], 2005.6.</w:t>
-      </w:r>
-    </w:p>
-    <w:p>
-      <w:pPr>
-        <w:spacing w:before="312" w:beforeLines="100"/>
-        <w:rPr>
-          <w:b/>
-          <w:sz w:val="28"/>
-        </w:rPr>
-      </w:pPr>
-      <w:r>
-        <w:rPr>
-          <w:rFonts w:hint="eastAsia"/>
-          <w:b/>
-          <w:sz w:val="28"/>
-        </w:rPr>
-        <w:t>5  专利</w:t>
-      </w:r>
-    </w:p>
-    <w:p>
-      <w:r>
-        <w:rPr>
-          <w:rFonts w:hint="eastAsia"/>
-        </w:rPr>
-        <w:t>【格式】序号  专利申请者. 专利题名[文献类型P]. 专利国别(或地区). 专利号， 发布日期.</w:t>
-      </w:r>
-    </w:p>
-    <w:p/>
     <w:p>
       <w:pPr>
         <w:pStyle w:val="66"/>
@@ -13533,7 +14025,7 @@
         <w:rPr>
           <w:rFonts w:hint="eastAsia"/>
         </w:rPr>
-        <w:t>Samuel P Schillaci. Chlorine gas filtering material suitable for use in a chemical oxygen generator[P]. USP, 4687640,</w:t>
+        <w:t>克鲁克洪[美].</w:t>
       </w:r>
       <w:r>
         <w:t xml:space="preserve"> </w:t>
@@ -13542,7 +14034,25 @@
         <w:rPr>
           <w:rFonts w:hint="eastAsia"/>
         </w:rPr>
-        <w:t>1987.01.01.</w:t>
+        <w:t>文化与个人[M].</w:t>
+      </w:r>
+      <w:r>
+        <w:t xml:space="preserve"> </w:t>
+      </w:r>
+      <w:r>
+        <w:rPr>
+          <w:rFonts w:hint="eastAsia"/>
+        </w:rPr>
+        <w:t>×××译.</w:t>
+      </w:r>
+      <w:r>
+        <w:t xml:space="preserve"> </w:t>
+      </w:r>
+      <w:r>
+        <w:rPr>
+          <w:rFonts w:hint="eastAsia"/>
+        </w:rPr>
+        <w:t>杭州: 浙江人民出版社, 1986</w:t>
       </w:r>
     </w:p>
     <w:p>
@@ -13555,55 +14065,7 @@
         <w:ind w:firstLineChars="0"/>
       </w:pPr>
       <w:r>
-        <w:rPr>
-          <w:rFonts w:hint="eastAsia"/>
-        </w:rPr>
-        <w:t>王庆禄,</w:t>
-      </w:r>
-      <w:r>
-        <w:t xml:space="preserve"> </w:t>
-      </w:r>
-      <w:r>
-        <w:rPr>
-          <w:rFonts w:hint="eastAsia"/>
-        </w:rPr>
-        <w:t>李汝南.</w:t>
-      </w:r>
-      <w:r>
-        <w:t xml:space="preserve"> </w:t>
-      </w:r>
-      <w:r>
-        <w:rPr>
-          <w:rFonts w:hint="eastAsia"/>
-        </w:rPr>
-        <w:t>陶瓷超微孔臭氧曝气装置[P].</w:t>
-      </w:r>
-      <w:r>
-        <w:t xml:space="preserve"> </w:t>
-      </w:r>
-      <w:r>
-        <w:rPr>
-          <w:rFonts w:hint="eastAsia"/>
-        </w:rPr>
-        <w:t>中国.</w:t>
-      </w:r>
-      <w:r>
-        <w:t xml:space="preserve"> </w:t>
-      </w:r>
-      <w:r>
-        <w:rPr>
-          <w:rFonts w:hint="eastAsia"/>
-        </w:rPr>
-        <w:t>ZL00231153.4,</w:t>
-      </w:r>
-      <w:r>
-        <w:t xml:space="preserve"> </w:t>
-      </w:r>
-      <w:r>
-        <w:rPr>
-          <w:rFonts w:hint="eastAsia"/>
-        </w:rPr>
-        <w:t>2001.</w:t>
+        <w:t>Herskovits M J. Cultural Anthropology[M]. New York: Knopf, 1955</w:t>
       </w:r>
     </w:p>
     <w:p>
@@ -13620,15 +14082,15 @@
           <w:b/>
           <w:sz w:val="28"/>
         </w:rPr>
-        <w:t>6  报纸</w:t>
-      </w:r>
-    </w:p>
-    <w:p>
-      <w:r>
-        <w:rPr>
-          <w:rFonts w:hint="eastAsia"/>
-        </w:rPr>
-        <w:t>【格式】序号  责任者. 题目[文献类型N]. 报纸名,</w:t>
+        <w:t>2  连续出版物（期刊）</w:t>
+      </w:r>
+    </w:p>
+    <w:p>
+      <w:r>
+        <w:rPr>
+          <w:rFonts w:hint="eastAsia"/>
+        </w:rPr>
+        <w:t>【格式】序号  析出责任者（第1作者,</w:t>
       </w:r>
       <w:r>
         <w:t xml:space="preserve"> </w:t>
@@ -13637,7 +14099,16 @@
         <w:rPr>
           <w:rFonts w:hint="eastAsia"/>
         </w:rPr>
-        <w:t>出版日期(版次).</w:t>
+        <w:t>第2作者,</w:t>
+      </w:r>
+      <w:r>
+        <w:t xml:space="preserve"> </w:t>
+      </w:r>
+      <w:r>
+        <w:rPr>
+          <w:rFonts w:hint="eastAsia"/>
+        </w:rPr>
+        <w:t>第3作者等）. 析出题名. 刊名, 出版年, 卷号（期号）: 起止页码.</w:t>
       </w:r>
     </w:p>
     <w:p/>
@@ -13654,7 +14125,7 @@
         <w:rPr>
           <w:rFonts w:hint="eastAsia"/>
         </w:rPr>
-        <w:t>吴宗之.</w:t>
+        <w:t>徐德蜀.安全文化、安全科技与科学安全生产观[J].</w:t>
       </w:r>
       <w:r>
         <w:t xml:space="preserve"> </w:t>
@@ -13663,19 +14134,7 @@
         <w:rPr>
           <w:rFonts w:hint="eastAsia"/>
         </w:rPr>
-        <w:t>WHO安全社区建设标准简介[N].</w:t>
-      </w:r>
-      <w:r>
-        <w:t xml:space="preserve"> </w:t>
-      </w:r>
-      <w:r>
-        <w:rPr>
-          <w:rFonts w:hint="eastAsia"/>
-        </w:rPr>
-        <w:t>中国安全生产报, 2004-07-08(8)</w:t>
-      </w:r>
-      <w:r>
-        <w:t>.</w:t>
+        <w:t>中国安全科学学报, 2006, 16(3): 71-82.</w:t>
       </w:r>
     </w:p>
     <w:p>
@@ -13691,7 +14150,7 @@
         <w:rPr>
           <w:rFonts w:hint="eastAsia"/>
         </w:rPr>
-        <w:t>王云.</w:t>
+        <w:t>W.K. Chow. Simulation of tunnel fires using a zone model[J]. Tunneling and Underground Space Technology,</w:t>
       </w:r>
       <w:r>
         <w:t xml:space="preserve"> </w:t>
@@ -13700,7 +14159,23 @@
         <w:rPr>
           <w:rFonts w:hint="eastAsia"/>
         </w:rPr>
-        <w:t>俄罗斯紧急情况部[N].</w:t>
+        <w:t>1996, 11(2):221-236.</w:t>
+      </w:r>
+    </w:p>
+    <w:p>
+      <w:pPr>
+        <w:pStyle w:val="66"/>
+        <w:numPr>
+          <w:ilvl w:val="0"/>
+          <w:numId w:val="22"/>
+        </w:numPr>
+        <w:ind w:firstLineChars="0"/>
+      </w:pPr>
+      <w:r>
+        <w:rPr>
+          <w:rFonts w:hint="eastAsia"/>
+        </w:rPr>
+        <w:t>H.Graf*, H.Schmidt-Traub. Early hazard identification of chemical plants with state chart modeling techniques[J].</w:t>
       </w:r>
       <w:r>
         <w:t xml:space="preserve"> </w:t>
@@ -13709,7 +14184,16 @@
         <w:rPr>
           <w:rFonts w:hint="eastAsia"/>
         </w:rPr>
-        <w:t>环球时报, 2006-01-26(5).</w:t>
+        <w:t>Safety Science, 2000,</w:t>
+      </w:r>
+      <w:r>
+        <w:t xml:space="preserve"> </w:t>
+      </w:r>
+      <w:r>
+        <w:rPr>
+          <w:rFonts w:hint="eastAsia"/>
+        </w:rPr>
+        <w:t>36:49-67.</w:t>
       </w:r>
     </w:p>
     <w:p>
@@ -13726,15 +14210,15 @@
           <w:b/>
           <w:sz w:val="28"/>
         </w:rPr>
-        <w:t>7  科技报告</w:t>
-      </w:r>
-    </w:p>
-    <w:p>
-      <w:r>
-        <w:rPr>
-          <w:rFonts w:hint="eastAsia"/>
-        </w:rPr>
-        <w:t>【格式】序号  责任者. 报告题目[文献类型R]. 报告代码及编号.</w:t>
+        <w:t>3  会议论文集</w:t>
+      </w:r>
+    </w:p>
+    <w:p>
+      <w:r>
+        <w:rPr>
+          <w:rFonts w:hint="eastAsia"/>
+        </w:rPr>
+        <w:t>【格式】序号  析出责任者. 析出题名[文献类型A].</w:t>
       </w:r>
       <w:r>
         <w:t xml:space="preserve"> </w:t>
@@ -13743,7 +14227,7 @@
         <w:rPr>
           <w:rFonts w:hint="eastAsia"/>
         </w:rPr>
-        <w:t>地名: 责任单位,</w:t>
+        <w:t>文集编者. 文集名[文献类型C].</w:t>
       </w:r>
       <w:r>
         <w:t xml:space="preserve"> </w:t>
@@ -13752,7 +14236,7 @@
         <w:rPr>
           <w:rFonts w:hint="eastAsia"/>
         </w:rPr>
-        <w:t>年份.</w:t>
+        <w:t>(供选项: 会议名, 会址, 开会年.) 出版地: 出版者, 出版年: 起止页码.</w:t>
       </w:r>
     </w:p>
     <w:p/>
@@ -13769,7 +14253,7 @@
         <w:rPr>
           <w:rFonts w:hint="eastAsia"/>
         </w:rPr>
-        <w:t>安全工程学科教学指导委员会.</w:t>
+        <w:t>李融融.</w:t>
       </w:r>
       <w:r>
         <w:t xml:space="preserve"> </w:t>
@@ -13778,7 +14262,34 @@
         <w:rPr>
           <w:rFonts w:hint="eastAsia"/>
         </w:rPr>
-        <w:t>关于在《授予博士、硕士学位和培养研究生的学科、专业目录》中设立“安全科学与工程”一级学科的论证报告[R], 2005.8.</w:t>
+        <w:t>依法促进中小企业健康发展[A].</w:t>
+      </w:r>
+      <w:r>
+        <w:t xml:space="preserve"> </w:t>
+      </w:r>
+      <w:r>
+        <w:rPr>
+          <w:rFonts w:hint="eastAsia"/>
+        </w:rPr>
+        <w:t>中国中小企业发展年鉴[C].</w:t>
+      </w:r>
+      <w:r>
+        <w:t xml:space="preserve"> </w:t>
+      </w:r>
+      <w:r>
+        <w:rPr>
+          <w:rFonts w:hint="eastAsia"/>
+        </w:rPr>
+        <w:t>北京:中国经济出版社, 2004:</w:t>
+      </w:r>
+      <w:r>
+        <w:t xml:space="preserve"> </w:t>
+      </w:r>
+      <w:r>
+        <w:rPr>
+          <w:rFonts w:hint="eastAsia"/>
+        </w:rPr>
+        <w:t>1～24.</w:t>
       </w:r>
     </w:p>
     <w:p>
@@ -13794,7 +14305,7 @@
         <w:rPr>
           <w:rFonts w:hint="eastAsia"/>
         </w:rPr>
-        <w:t>煤矿安全会诊专家组第三组.</w:t>
+        <w:t>徐德蜀,</w:t>
       </w:r>
       <w:r>
         <w:t xml:space="preserve"> </w:t>
@@ -13803,7 +14314,43 @@
         <w:rPr>
           <w:rFonts w:hint="eastAsia"/>
         </w:rPr>
-        <w:t>煤矿安全技术会诊技术报告[R], 2005.</w:t>
+        <w:t>汪国华,</w:t>
+      </w:r>
+      <w:r>
+        <w:t xml:space="preserve"> </w:t>
+      </w:r>
+      <w:r>
+        <w:rPr>
+          <w:rFonts w:hint="eastAsia"/>
+        </w:rPr>
+        <w:t>张爱军.</w:t>
+      </w:r>
+      <w:r>
+        <w:t xml:space="preserve"> </w:t>
+      </w:r>
+      <w:r>
+        <w:rPr>
+          <w:rFonts w:hint="eastAsia"/>
+        </w:rPr>
+        <w:t>浅谈"安全生产五要素"与安全科技[A].</w:t>
+      </w:r>
+      <w:r>
+        <w:t xml:space="preserve"> </w:t>
+      </w:r>
+      <w:r>
+        <w:rPr>
+          <w:rFonts w:hint="eastAsia"/>
+        </w:rPr>
+        <w:t>第十四届海峡两岸及香港、澳门地区职业安全健康学术研讨会暨中国职业安全健康协会2006年学术年会论文集[C], 2006.</w:t>
+      </w:r>
+      <w:r>
+        <w:t xml:space="preserve"> </w:t>
+      </w:r>
+      <w:r>
+        <w:rPr>
+          <w:rFonts w:hint="eastAsia"/>
+        </w:rPr>
+        <w:t>5:64-71.</w:t>
       </w:r>
     </w:p>
     <w:p>
@@ -13819,34 +14366,7 @@
         <w:rPr>
           <w:rFonts w:hint="eastAsia"/>
         </w:rPr>
-        <w:t>国务院核电办人因工程研究专家组.</w:t>
-      </w:r>
-      <w:r>
-        <w:t xml:space="preserve"> </w:t>
-      </w:r>
-      <w:r>
-        <w:rPr>
-          <w:rFonts w:hint="eastAsia"/>
-        </w:rPr>
-        <w:t>核电厂人因工程研究[R].</w:t>
-      </w:r>
-      <w:r>
-        <w:t xml:space="preserve"> </w:t>
-      </w:r>
-      <w:r>
-        <w:rPr>
-          <w:rFonts w:hint="eastAsia"/>
-        </w:rPr>
-        <w:t>"八五</w:t>
-      </w:r>
-      <w:r>
-        <w:t>"</w:t>
-      </w:r>
-      <w:r>
-        <w:rPr>
-          <w:rFonts w:hint="eastAsia"/>
-        </w:rPr>
-        <w:t>科技成果报告, 1991: 1-50.</w:t>
+        <w:t>R. E. Briter. Recent research on the dispersion of hazardous materials [A].  International Conference and Workshop on Modeling the Consequences of Accidental Releases of Hazardous Materials[C]. San Francisco, California: 1999:197-230。</w:t>
       </w:r>
     </w:p>
     <w:p>
@@ -13863,24 +14383,15 @@
           <w:b/>
           <w:sz w:val="28"/>
         </w:rPr>
-        <w:t>8  标准</w:t>
-      </w:r>
-    </w:p>
-    <w:p>
-      <w:r>
-        <w:rPr>
-          <w:rFonts w:hint="eastAsia"/>
-        </w:rPr>
-        <w:t>【格式】序号  责任者. 标准名[文献类型S]. 标准编号,</w:t>
-      </w:r>
-      <w:r>
-        <w:t xml:space="preserve"> </w:t>
-      </w:r>
-      <w:r>
-        <w:rPr>
-          <w:rFonts w:hint="eastAsia"/>
-        </w:rPr>
-        <w:t>出版年.</w:t>
+        <w:t>4  学位论文</w:t>
+      </w:r>
+    </w:p>
+    <w:p>
+      <w:r>
+        <w:rPr>
+          <w:rFonts w:hint="eastAsia"/>
+        </w:rPr>
+        <w:t>【格式】序号  责任者. 题名[文献类型D]. 学位授予地: 学位授予单位[硕士或博士论文], 年份.</w:t>
       </w:r>
     </w:p>
     <w:p/>
@@ -13897,7 +14408,7 @@
         <w:rPr>
           <w:rFonts w:hint="eastAsia"/>
         </w:rPr>
-        <w:t>汽车行驶记录仪[S]. GB/T19056-2003, 2003.</w:t>
+        <w:t>韩艳. 地震作用下高速铁路桥梁的动力响应及行车安全性研究[D]. 北京: 北京交通大学[博士论文], 2005.</w:t>
       </w:r>
     </w:p>
     <w:p>
@@ -13913,7 +14424,23 @@
         <w:rPr>
           <w:rFonts w:hint="eastAsia"/>
         </w:rPr>
-        <w:t>中华人民共和国国家标准.</w:t>
+        <w:t>徐茂波. 考虑施工期间人为错误的结构安全分析与控制[D]. 北京: 清华大学[博士论文], 1998.</w:t>
+      </w:r>
+    </w:p>
+    <w:p>
+      <w:pPr>
+        <w:pStyle w:val="66"/>
+        <w:numPr>
+          <w:ilvl w:val="0"/>
+          <w:numId w:val="24"/>
+        </w:numPr>
+        <w:ind w:firstLineChars="0"/>
+      </w:pPr>
+      <w:r>
+        <w:rPr>
+          <w:rFonts w:hint="eastAsia"/>
+        </w:rPr>
+        <w:t>田水承. 第三类危险源辨识与控制研究[D].</w:t>
       </w:r>
       <w:r>
         <w:t xml:space="preserve"> </w:t>
@@ -13922,7 +14449,23 @@
         <w:rPr>
           <w:rFonts w:hint="eastAsia"/>
         </w:rPr>
-        <w:t>光气及光气化产品生产安全规程[S].</w:t>
+        <w:t>北京: 北京理工大学[博士论文], 2001.7: 35-39.</w:t>
+      </w:r>
+    </w:p>
+    <w:p>
+      <w:pPr>
+        <w:pStyle w:val="66"/>
+        <w:numPr>
+          <w:ilvl w:val="0"/>
+          <w:numId w:val="24"/>
+        </w:numPr>
+        <w:ind w:firstLineChars="0"/>
+      </w:pPr>
+      <w:r>
+        <w:rPr>
+          <w:rFonts w:hint="eastAsia"/>
+        </w:rPr>
+        <w:t>易云兵.</w:t>
       </w:r>
       <w:r>
         <w:t xml:space="preserve"> </w:t>
@@ -13931,7 +14474,7 @@
         <w:rPr>
           <w:rFonts w:hint="eastAsia"/>
         </w:rPr>
-        <w:t>GB19041-2003,</w:t>
+        <w:t>基于风险评价的输气管线设计方法研究[D].</w:t>
       </w:r>
       <w:r>
         <w:t xml:space="preserve"> </w:t>
@@ -13940,7 +14483,7 @@
         <w:rPr>
           <w:rFonts w:hint="eastAsia"/>
         </w:rPr>
-        <w:t>2003.</w:t>
+        <w:t>成都: 西南石油大学[硕士论文], 2005.6.</w:t>
       </w:r>
     </w:p>
     <w:p>
@@ -13957,17 +14500,18 @@
           <w:b/>
           <w:sz w:val="28"/>
         </w:rPr>
-        <w:t>9  电子文献</w:t>
-      </w:r>
-    </w:p>
-    <w:p>
-      <w:r>
-        <w:rPr>
-          <w:rFonts w:hint="eastAsia"/>
-        </w:rPr>
-        <w:t>【格式】序号  责任者. 文献题名[文献类型EB/OL]. 出处或可获得地址, 发表或更新日期/引用日期.</w:t>
-      </w:r>
-    </w:p>
+        <w:t>5  专利</w:t>
+      </w:r>
+    </w:p>
+    <w:p>
+      <w:r>
+        <w:rPr>
+          <w:rFonts w:hint="eastAsia"/>
+        </w:rPr>
+        <w:t>【格式】序号  专利申请者. 专利题名[文献类型P]. 专利国别(或地区). 专利号， 发布日期.</w:t>
+      </w:r>
+    </w:p>
+    <w:p/>
     <w:p>
       <w:pPr>
         <w:pStyle w:val="66"/>
@@ -13981,7 +14525,7 @@
         <w:rPr>
           <w:rFonts w:hint="eastAsia"/>
         </w:rPr>
-        <w:t>王东军. 反"三违",</w:t>
+        <w:t>Samuel P Schillaci. Chlorine gas filtering material suitable for use in a chemical oxygen generator[P]. USP, 4687640,</w:t>
       </w:r>
       <w:r>
         <w:t xml:space="preserve"> </w:t>
@@ -13990,16 +14534,7 @@
         <w:rPr>
           <w:rFonts w:hint="eastAsia"/>
         </w:rPr>
-        <w:t>保安全[EB].</w:t>
-      </w:r>
-      <w:r>
-        <w:t xml:space="preserve"> </w:t>
-      </w:r>
-      <w:r>
-        <w:rPr>
-          <w:rFonts w:hint="eastAsia"/>
-        </w:rPr>
-        <w:t>http://www.hdgl.gov.cn/, 2006-07-27.</w:t>
+        <w:t>1987.01.01.</w:t>
       </w:r>
     </w:p>
     <w:p>
@@ -14008,6 +14543,463 @@
         <w:numPr>
           <w:ilvl w:val="0"/>
           <w:numId w:val="25"/>
+        </w:numPr>
+        <w:ind w:firstLineChars="0"/>
+      </w:pPr>
+      <w:r>
+        <w:rPr>
+          <w:rFonts w:hint="eastAsia"/>
+        </w:rPr>
+        <w:t>王庆禄,</w:t>
+      </w:r>
+      <w:r>
+        <w:t xml:space="preserve"> </w:t>
+      </w:r>
+      <w:r>
+        <w:rPr>
+          <w:rFonts w:hint="eastAsia"/>
+        </w:rPr>
+        <w:t>李汝南.</w:t>
+      </w:r>
+      <w:r>
+        <w:t xml:space="preserve"> </w:t>
+      </w:r>
+      <w:r>
+        <w:rPr>
+          <w:rFonts w:hint="eastAsia"/>
+        </w:rPr>
+        <w:t>陶瓷超微孔臭氧曝气装置[P].</w:t>
+      </w:r>
+      <w:r>
+        <w:t xml:space="preserve"> </w:t>
+      </w:r>
+      <w:r>
+        <w:rPr>
+          <w:rFonts w:hint="eastAsia"/>
+        </w:rPr>
+        <w:t>中国.</w:t>
+      </w:r>
+      <w:r>
+        <w:t xml:space="preserve"> </w:t>
+      </w:r>
+      <w:r>
+        <w:rPr>
+          <w:rFonts w:hint="eastAsia"/>
+        </w:rPr>
+        <w:t>ZL00231153.4,</w:t>
+      </w:r>
+      <w:r>
+        <w:t xml:space="preserve"> </w:t>
+      </w:r>
+      <w:r>
+        <w:rPr>
+          <w:rFonts w:hint="eastAsia"/>
+        </w:rPr>
+        <w:t>2001.</w:t>
+      </w:r>
+    </w:p>
+    <w:p>
+      <w:pPr>
+        <w:spacing w:before="312" w:beforeLines="100"/>
+        <w:rPr>
+          <w:b/>
+          <w:sz w:val="28"/>
+        </w:rPr>
+      </w:pPr>
+      <w:r>
+        <w:rPr>
+          <w:rFonts w:hint="eastAsia"/>
+          <w:b/>
+          <w:sz w:val="28"/>
+        </w:rPr>
+        <w:t>6  报纸</w:t>
+      </w:r>
+    </w:p>
+    <w:p>
+      <w:r>
+        <w:rPr>
+          <w:rFonts w:hint="eastAsia"/>
+        </w:rPr>
+        <w:t>【格式】序号  责任者. 题目[文献类型N]. 报纸名,</w:t>
+      </w:r>
+      <w:r>
+        <w:t xml:space="preserve"> </w:t>
+      </w:r>
+      <w:r>
+        <w:rPr>
+          <w:rFonts w:hint="eastAsia"/>
+        </w:rPr>
+        <w:t>出版日期(版次).</w:t>
+      </w:r>
+    </w:p>
+    <w:p/>
+    <w:p>
+      <w:pPr>
+        <w:pStyle w:val="66"/>
+        <w:numPr>
+          <w:ilvl w:val="0"/>
+          <w:numId w:val="26"/>
+        </w:numPr>
+        <w:ind w:firstLineChars="0"/>
+      </w:pPr>
+      <w:r>
+        <w:rPr>
+          <w:rFonts w:hint="eastAsia"/>
+        </w:rPr>
+        <w:t>吴宗之.</w:t>
+      </w:r>
+      <w:r>
+        <w:t xml:space="preserve"> </w:t>
+      </w:r>
+      <w:r>
+        <w:rPr>
+          <w:rFonts w:hint="eastAsia"/>
+        </w:rPr>
+        <w:t>WHO安全社区建设标准简介[N].</w:t>
+      </w:r>
+      <w:r>
+        <w:t xml:space="preserve"> </w:t>
+      </w:r>
+      <w:r>
+        <w:rPr>
+          <w:rFonts w:hint="eastAsia"/>
+        </w:rPr>
+        <w:t>中国安全生产报, 2004-07-08(8)</w:t>
+      </w:r>
+      <w:r>
+        <w:t>.</w:t>
+      </w:r>
+    </w:p>
+    <w:p>
+      <w:pPr>
+        <w:pStyle w:val="66"/>
+        <w:numPr>
+          <w:ilvl w:val="0"/>
+          <w:numId w:val="26"/>
+        </w:numPr>
+        <w:ind w:firstLineChars="0"/>
+      </w:pPr>
+      <w:r>
+        <w:rPr>
+          <w:rFonts w:hint="eastAsia"/>
+        </w:rPr>
+        <w:t>王云.</w:t>
+      </w:r>
+      <w:r>
+        <w:t xml:space="preserve"> </w:t>
+      </w:r>
+      <w:r>
+        <w:rPr>
+          <w:rFonts w:hint="eastAsia"/>
+        </w:rPr>
+        <w:t>俄罗斯紧急情况部[N].</w:t>
+      </w:r>
+      <w:r>
+        <w:t xml:space="preserve"> </w:t>
+      </w:r>
+      <w:r>
+        <w:rPr>
+          <w:rFonts w:hint="eastAsia"/>
+        </w:rPr>
+        <w:t>环球时报, 2006-01-26(5).</w:t>
+      </w:r>
+    </w:p>
+    <w:p>
+      <w:pPr>
+        <w:spacing w:before="312" w:beforeLines="100"/>
+        <w:rPr>
+          <w:b/>
+          <w:sz w:val="28"/>
+        </w:rPr>
+      </w:pPr>
+      <w:r>
+        <w:rPr>
+          <w:rFonts w:hint="eastAsia"/>
+          <w:b/>
+          <w:sz w:val="28"/>
+        </w:rPr>
+        <w:t>7  科技报告</w:t>
+      </w:r>
+    </w:p>
+    <w:p>
+      <w:r>
+        <w:rPr>
+          <w:rFonts w:hint="eastAsia"/>
+        </w:rPr>
+        <w:t>【格式】序号  责任者. 报告题目[文献类型R]. 报告代码及编号.</w:t>
+      </w:r>
+      <w:r>
+        <w:t xml:space="preserve"> </w:t>
+      </w:r>
+      <w:r>
+        <w:rPr>
+          <w:rFonts w:hint="eastAsia"/>
+        </w:rPr>
+        <w:t>地名: 责任单位,</w:t>
+      </w:r>
+      <w:r>
+        <w:t xml:space="preserve"> </w:t>
+      </w:r>
+      <w:r>
+        <w:rPr>
+          <w:rFonts w:hint="eastAsia"/>
+        </w:rPr>
+        <w:t>年份.</w:t>
+      </w:r>
+    </w:p>
+    <w:p/>
+    <w:p>
+      <w:pPr>
+        <w:pStyle w:val="66"/>
+        <w:numPr>
+          <w:ilvl w:val="0"/>
+          <w:numId w:val="27"/>
+        </w:numPr>
+        <w:ind w:firstLineChars="0"/>
+      </w:pPr>
+      <w:r>
+        <w:rPr>
+          <w:rFonts w:hint="eastAsia"/>
+        </w:rPr>
+        <w:t>安全工程学科教学指导委员会.</w:t>
+      </w:r>
+      <w:r>
+        <w:t xml:space="preserve"> </w:t>
+      </w:r>
+      <w:r>
+        <w:rPr>
+          <w:rFonts w:hint="eastAsia"/>
+        </w:rPr>
+        <w:t>关于在《授予博士、硕士学位和培养研究生的学科、专业目录》中设立“安全科学与工程”一级学科的论证报告[R], 2005.8.</w:t>
+      </w:r>
+    </w:p>
+    <w:p>
+      <w:pPr>
+        <w:pStyle w:val="66"/>
+        <w:numPr>
+          <w:ilvl w:val="0"/>
+          <w:numId w:val="27"/>
+        </w:numPr>
+        <w:ind w:firstLineChars="0"/>
+      </w:pPr>
+      <w:r>
+        <w:rPr>
+          <w:rFonts w:hint="eastAsia"/>
+        </w:rPr>
+        <w:t>煤矿安全会诊专家组第三组.</w:t>
+      </w:r>
+      <w:r>
+        <w:t xml:space="preserve"> </w:t>
+      </w:r>
+      <w:r>
+        <w:rPr>
+          <w:rFonts w:hint="eastAsia"/>
+        </w:rPr>
+        <w:t>煤矿安全技术会诊技术报告[R], 2005.</w:t>
+      </w:r>
+    </w:p>
+    <w:p>
+      <w:pPr>
+        <w:pStyle w:val="66"/>
+        <w:numPr>
+          <w:ilvl w:val="0"/>
+          <w:numId w:val="27"/>
+        </w:numPr>
+        <w:ind w:firstLineChars="0"/>
+      </w:pPr>
+      <w:r>
+        <w:rPr>
+          <w:rFonts w:hint="eastAsia"/>
+        </w:rPr>
+        <w:t>国务院核电办人因工程研究专家组.</w:t>
+      </w:r>
+      <w:r>
+        <w:t xml:space="preserve"> </w:t>
+      </w:r>
+      <w:r>
+        <w:rPr>
+          <w:rFonts w:hint="eastAsia"/>
+        </w:rPr>
+        <w:t>核电厂人因工程研究[R].</w:t>
+      </w:r>
+      <w:r>
+        <w:t xml:space="preserve"> </w:t>
+      </w:r>
+      <w:r>
+        <w:rPr>
+          <w:rFonts w:hint="eastAsia"/>
+        </w:rPr>
+        <w:t>"八五</w:t>
+      </w:r>
+      <w:r>
+        <w:t>"</w:t>
+      </w:r>
+      <w:r>
+        <w:rPr>
+          <w:rFonts w:hint="eastAsia"/>
+        </w:rPr>
+        <w:t>科技成果报告, 1991: 1-50.</w:t>
+      </w:r>
+    </w:p>
+    <w:p>
+      <w:pPr>
+        <w:spacing w:before="312" w:beforeLines="100"/>
+        <w:rPr>
+          <w:b/>
+          <w:sz w:val="28"/>
+        </w:rPr>
+      </w:pPr>
+      <w:r>
+        <w:rPr>
+          <w:rFonts w:hint="eastAsia"/>
+          <w:b/>
+          <w:sz w:val="28"/>
+        </w:rPr>
+        <w:t>8  标准</w:t>
+      </w:r>
+    </w:p>
+    <w:p>
+      <w:r>
+        <w:rPr>
+          <w:rFonts w:hint="eastAsia"/>
+        </w:rPr>
+        <w:t>【格式】序号  责任者. 标准名[文献类型S]. 标准编号,</w:t>
+      </w:r>
+      <w:r>
+        <w:t xml:space="preserve"> </w:t>
+      </w:r>
+      <w:r>
+        <w:rPr>
+          <w:rFonts w:hint="eastAsia"/>
+        </w:rPr>
+        <w:t>出版年.</w:t>
+      </w:r>
+    </w:p>
+    <w:p/>
+    <w:p>
+      <w:pPr>
+        <w:pStyle w:val="66"/>
+        <w:numPr>
+          <w:ilvl w:val="0"/>
+          <w:numId w:val="28"/>
+        </w:numPr>
+        <w:ind w:firstLineChars="0"/>
+      </w:pPr>
+      <w:r>
+        <w:rPr>
+          <w:rFonts w:hint="eastAsia"/>
+        </w:rPr>
+        <w:t>汽车行驶记录仪[S]. GB/T19056-2003, 2003.</w:t>
+      </w:r>
+    </w:p>
+    <w:p>
+      <w:pPr>
+        <w:pStyle w:val="66"/>
+        <w:numPr>
+          <w:ilvl w:val="0"/>
+          <w:numId w:val="28"/>
+        </w:numPr>
+        <w:ind w:firstLineChars="0"/>
+      </w:pPr>
+      <w:r>
+        <w:rPr>
+          <w:rFonts w:hint="eastAsia"/>
+        </w:rPr>
+        <w:t>中华人民共和国国家标准.</w:t>
+      </w:r>
+      <w:r>
+        <w:t xml:space="preserve"> </w:t>
+      </w:r>
+      <w:r>
+        <w:rPr>
+          <w:rFonts w:hint="eastAsia"/>
+        </w:rPr>
+        <w:t>光气及光气化产品生产安全规程[S].</w:t>
+      </w:r>
+      <w:r>
+        <w:t xml:space="preserve"> </w:t>
+      </w:r>
+      <w:r>
+        <w:rPr>
+          <w:rFonts w:hint="eastAsia"/>
+        </w:rPr>
+        <w:t>GB19041-2003,</w:t>
+      </w:r>
+      <w:r>
+        <w:t xml:space="preserve"> </w:t>
+      </w:r>
+      <w:r>
+        <w:rPr>
+          <w:rFonts w:hint="eastAsia"/>
+        </w:rPr>
+        <w:t>2003.</w:t>
+      </w:r>
+    </w:p>
+    <w:p>
+      <w:pPr>
+        <w:spacing w:before="312" w:beforeLines="100"/>
+        <w:rPr>
+          <w:b/>
+          <w:sz w:val="28"/>
+        </w:rPr>
+      </w:pPr>
+      <w:r>
+        <w:rPr>
+          <w:rFonts w:hint="eastAsia"/>
+          <w:b/>
+          <w:sz w:val="28"/>
+        </w:rPr>
+        <w:t>9  电子文献</w:t>
+      </w:r>
+    </w:p>
+    <w:p>
+      <w:r>
+        <w:rPr>
+          <w:rFonts w:hint="eastAsia"/>
+        </w:rPr>
+        <w:t>【格式】序号  责任者. 文献题名[文献类型EB/OL]. 出处或可获得地址, 发表或更新日期/引用日期.</w:t>
+      </w:r>
+    </w:p>
+    <w:p>
+      <w:pPr>
+        <w:pStyle w:val="66"/>
+        <w:numPr>
+          <w:ilvl w:val="0"/>
+          <w:numId w:val="29"/>
+        </w:numPr>
+        <w:ind w:firstLineChars="0"/>
+      </w:pPr>
+      <w:r>
+        <w:rPr>
+          <w:rFonts w:hint="eastAsia"/>
+        </w:rPr>
+        <w:t>王东军. 反"三违",</w:t>
+      </w:r>
+      <w:r>
+        <w:t xml:space="preserve"> </w:t>
+      </w:r>
+      <w:r>
+        <w:rPr>
+          <w:rFonts w:hint="eastAsia"/>
+        </w:rPr>
+        <w:t>保安全[EB].</w:t>
+      </w:r>
+      <w:r>
+        <w:t xml:space="preserve"> </w:t>
+      </w:r>
+      <w:r>
+        <w:rPr>
+          <w:rFonts w:hint="eastAsia"/>
+        </w:rPr>
+        <w:t>http://www.hdgl.gov.cn/, 2006-07-27.</w:t>
+      </w:r>
+    </w:p>
+    <w:p>
+      <w:pPr>
+        <w:pStyle w:val="66"/>
+        <w:numPr>
+          <w:ilvl w:val="0"/>
+          <w:numId w:val="29"/>
         </w:numPr>
         <w:ind w:firstLineChars="0"/>
       </w:pPr>
@@ -15753,35 +16745,35 @@
 
 <file path=word/commentsExtended.xml><?xml version="1.0" encoding="utf-8"?>
 <w15:commentsEx xmlns:wpc="http://schemas.microsoft.com/office/word/2010/wordprocessingCanvas" xmlns:mc="http://schemas.openxmlformats.org/markup-compatibility/2006" xmlns:o="urn:schemas-microsoft-com:office:office" xmlns:r="http://schemas.openxmlformats.org/officeDocument/2006/relationships" xmlns:m="http://schemas.openxmlformats.org/officeDocument/2006/math" xmlns:v="urn:schemas-microsoft-com:vml" xmlns:wp14="http://schemas.microsoft.com/office/word/2010/wordprocessingDrawing" xmlns:wp="http://schemas.openxmlformats.org/drawingml/2006/wordprocessingDrawing" xmlns:w="http://schemas.openxmlformats.org/wordprocessingml/2006/main" xmlns:w14="http://schemas.microsoft.com/office/word/2010/wordml" xmlns:w15="http://schemas.microsoft.com/office/word/2012/wordml" xmlns:w10="urn:schemas-microsoft-com:office:word" xmlns:wpg="http://schemas.microsoft.com/office/word/2010/wordprocessingGroup" xmlns:wpi="http://schemas.microsoft.com/office/word/2010/wordprocessingInk" xmlns:wne="http://schemas.microsoft.com/office/word/2006/wordml" xmlns:wps="http://schemas.microsoft.com/office/word/2010/wordprocessingShape" xmlns:wpsCustomData="http://www.wps.cn/officeDocument/2013/wpsCustomData" mc:Ignorable="w14 w15 wp14">
-  <w15:commentEx w15:paraId="2F786947" w15:done="0"/>
-  <w15:commentEx w15:paraId="66862066" w15:done="0"/>
-  <w15:commentEx w15:paraId="13765F1A" w15:done="0"/>
-  <w15:commentEx w15:paraId="2E9C0040" w15:done="0"/>
-  <w15:commentEx w15:paraId="42BA2530" w15:done="0"/>
-  <w15:commentEx w15:paraId="77B93EF6" w15:done="0"/>
-  <w15:commentEx w15:paraId="4B013FB2" w15:done="0"/>
-  <w15:commentEx w15:paraId="778E5FDD" w15:done="0"/>
-  <w15:commentEx w15:paraId="256540CC" w15:done="0"/>
-  <w15:commentEx w15:paraId="3D4613C1" w15:done="0"/>
-  <w15:commentEx w15:paraId="3E8C764E" w15:done="0"/>
-  <w15:commentEx w15:paraId="5D65226E" w15:done="0"/>
-  <w15:commentEx w15:paraId="2CC5635E" w15:done="0"/>
-  <w15:commentEx w15:paraId="7D7F7ECA" w15:done="0"/>
-  <w15:commentEx w15:paraId="56E51A6D" w15:done="0"/>
-  <w15:commentEx w15:paraId="21552A29" w15:done="0"/>
-  <w15:commentEx w15:paraId="792769A6" w15:done="0"/>
-  <w15:commentEx w15:paraId="272F36D2" w15:done="0"/>
-  <w15:commentEx w15:paraId="21D37A0B" w15:done="0"/>
-  <w15:commentEx w15:paraId="2B9324F7" w15:done="0"/>
-  <w15:commentEx w15:paraId="6B0B14F8" w15:done="0"/>
-  <w15:commentEx w15:paraId="1052309F" w15:done="0"/>
-  <w15:commentEx w15:paraId="6FC45175" w15:done="0"/>
-  <w15:commentEx w15:paraId="46882F34" w15:done="0"/>
-  <w15:commentEx w15:paraId="647B7B71" w15:done="0"/>
-  <w15:commentEx w15:paraId="59CC68BD" w15:done="0"/>
-  <w15:commentEx w15:paraId="3E27194E" w15:done="0"/>
-  <w15:commentEx w15:paraId="405B132C" w15:done="0"/>
-  <w15:commentEx w15:paraId="4D830F49" w15:done="0"/>
+  <w15:commentEx w15:paraId="683D67B0" w15:done="0"/>
+  <w15:commentEx w15:paraId="601610EA" w15:done="0"/>
+  <w15:commentEx w15:paraId="099B7E69" w15:done="0"/>
+  <w15:commentEx w15:paraId="7CC4155B" w15:done="0"/>
+  <w15:commentEx w15:paraId="34332475" w15:done="0"/>
+  <w15:commentEx w15:paraId="67B0345F" w15:done="0"/>
+  <w15:commentEx w15:paraId="541C4D28" w15:done="0"/>
+  <w15:commentEx w15:paraId="3F732115" w15:done="0"/>
+  <w15:commentEx w15:paraId="3E700B1B" w15:done="0"/>
+  <w15:commentEx w15:paraId="05D2581C" w15:done="0"/>
+  <w15:commentEx w15:paraId="50D62D7F" w15:done="0"/>
+  <w15:commentEx w15:paraId="472A5DCB" w15:done="0"/>
+  <w15:commentEx w15:paraId="6F7B3AC6" w15:done="0"/>
+  <w15:commentEx w15:paraId="353B06B1" w15:done="0"/>
+  <w15:commentEx w15:paraId="1ECA309D" w15:done="0"/>
+  <w15:commentEx w15:paraId="0B95155C" w15:done="0"/>
+  <w15:commentEx w15:paraId="69C055AE" w15:done="0"/>
+  <w15:commentEx w15:paraId="4FC378AB" w15:done="0"/>
+  <w15:commentEx w15:paraId="384D7094" w15:done="0"/>
+  <w15:commentEx w15:paraId="4CA451E4" w15:done="0"/>
+  <w15:commentEx w15:paraId="391E7089" w15:done="0"/>
+  <w15:commentEx w15:paraId="38034A0B" w15:done="0"/>
+  <w15:commentEx w15:paraId="41E11A54" w15:done="0"/>
+  <w15:commentEx w15:paraId="71CC771B" w15:done="0"/>
+  <w15:commentEx w15:paraId="23193E88" w15:done="0"/>
+  <w15:commentEx w15:paraId="3C805189" w15:done="0"/>
+  <w15:commentEx w15:paraId="6CF738B5" w15:done="0"/>
+  <w15:commentEx w15:paraId="503174FF" w15:done="0"/>
+  <w15:commentEx w15:paraId="1D347FAD" w15:done="0"/>
 </w15:commentsEx>
 </file>
 
@@ -16164,6 +17156,18 @@
     </w:lvl>
   </w:abstractNum>
   <w:abstractNum w:abstractNumId="1">
+    <w:nsid w:val="9DB627B8"/>
+    <w:multiLevelType w:val="singleLevel"/>
+    <w:tmpl w:val="9DB627B8"/>
+    <w:lvl w:ilvl="0" w:tentative="0">
+      <w:start w:val="1"/>
+      <w:numFmt w:val="lowerLetter"/>
+      <w:suff w:val="space"/>
+      <w:lvlText w:val="%1."/>
+      <w:lvlJc w:val="left"/>
+    </w:lvl>
+  </w:abstractNum>
+  <w:abstractNum w:abstractNumId="2">
     <w:nsid w:val="AAAD70C3"/>
     <w:multiLevelType w:val="multilevel"/>
     <w:tmpl w:val="AAAD70C3"/>
@@ -16295,7 +17299,7 @@
       </w:rPr>
     </w:lvl>
   </w:abstractNum>
-  <w:abstractNum w:abstractNumId="2">
+  <w:abstractNum w:abstractNumId="3">
     <w:nsid w:val="AAF706DC"/>
     <w:multiLevelType w:val="singleLevel"/>
     <w:tmpl w:val="AAF706DC"/>
@@ -16307,7 +17311,7 @@
       <w:lvlJc w:val="left"/>
     </w:lvl>
   </w:abstractNum>
-  <w:abstractNum w:abstractNumId="3">
+  <w:abstractNum w:abstractNumId="4">
     <w:nsid w:val="B22BC2CF"/>
     <w:multiLevelType w:val="multilevel"/>
     <w:tmpl w:val="B22BC2CF"/>
@@ -16439,7 +17443,7 @@
       </w:rPr>
     </w:lvl>
   </w:abstractNum>
-  <w:abstractNum w:abstractNumId="4">
+  <w:abstractNum w:abstractNumId="5">
     <w:nsid w:val="BF2CE920"/>
     <w:multiLevelType w:val="multilevel"/>
     <w:tmpl w:val="BF2CE920"/>
@@ -16571,7 +17575,7 @@
       </w:rPr>
     </w:lvl>
   </w:abstractNum>
-  <w:abstractNum w:abstractNumId="5">
+  <w:abstractNum w:abstractNumId="6">
     <w:nsid w:val="F6EB56F7"/>
     <w:multiLevelType w:val="singleLevel"/>
     <w:tmpl w:val="F6EB56F7"/>
@@ -16583,7 +17587,7 @@
       <w:lvlJc w:val="left"/>
     </w:lvl>
   </w:abstractNum>
-  <w:abstractNum w:abstractNumId="6">
+  <w:abstractNum w:abstractNumId="7">
     <w:nsid w:val="F907847C"/>
     <w:multiLevelType w:val="multilevel"/>
     <w:tmpl w:val="F907847C"/>
@@ -16715,7 +17719,7 @@
       </w:rPr>
     </w:lvl>
   </w:abstractNum>
-  <w:abstractNum w:abstractNumId="7">
+  <w:abstractNum w:abstractNumId="8">
     <w:nsid w:val="F98E7DFB"/>
     <w:multiLevelType w:val="multilevel"/>
     <w:tmpl w:val="F98E7DFB"/>
@@ -16847,7 +17851,7 @@
       </w:rPr>
     </w:lvl>
   </w:abstractNum>
-  <w:abstractNum w:abstractNumId="8">
+  <w:abstractNum w:abstractNumId="9">
     <w:nsid w:val="FCC1B0CF"/>
     <w:multiLevelType w:val="multilevel"/>
     <w:tmpl w:val="FCC1B0CF"/>
@@ -16979,7 +17983,7 @@
       </w:rPr>
     </w:lvl>
   </w:abstractNum>
-  <w:abstractNum w:abstractNumId="9">
+  <w:abstractNum w:abstractNumId="10">
     <w:nsid w:val="01E271E1"/>
     <w:multiLevelType w:val="multilevel"/>
     <w:tmpl w:val="01E271E1"/>
@@ -17068,7 +18072,7 @@
       </w:pPr>
     </w:lvl>
   </w:abstractNum>
-  <w:abstractNum w:abstractNumId="10">
+  <w:abstractNum w:abstractNumId="11">
     <w:nsid w:val="03DA8BB4"/>
     <w:multiLevelType w:val="singleLevel"/>
     <w:tmpl w:val="03DA8BB4"/>
@@ -17080,7 +18084,139 @@
       <w:lvlJc w:val="left"/>
     </w:lvl>
   </w:abstractNum>
-  <w:abstractNum w:abstractNumId="11">
+  <w:abstractNum w:abstractNumId="12">
+    <w:nsid w:val="0D1A4D89"/>
+    <w:multiLevelType w:val="multilevel"/>
+    <w:tmpl w:val="0D1A4D89"/>
+    <w:lvl w:ilvl="0" w:tentative="0">
+      <w:start w:val="1"/>
+      <w:numFmt w:val="decimal"/>
+      <w:suff w:val="space"/>
+      <w:lvlText w:val="%1)"/>
+      <w:lvlJc w:val="left"/>
+    </w:lvl>
+    <w:lvl w:ilvl="1" w:tentative="0">
+      <w:start w:val="1"/>
+      <w:numFmt w:val="lowerLetter"/>
+      <w:lvlText w:val="%2."/>
+      <w:lvlJc w:val="left"/>
+      <w:pPr>
+        <w:tabs>
+          <w:tab w:val="left" w:pos="840"/>
+        </w:tabs>
+        <w:ind w:left="840" w:leftChars="0" w:hanging="420" w:firstLineChars="0"/>
+      </w:pPr>
+      <w:rPr>
+        <w:rFonts w:hint="default"/>
+      </w:rPr>
+    </w:lvl>
+    <w:lvl w:ilvl="2" w:tentative="0">
+      <w:start w:val="1"/>
+      <w:numFmt w:val="lowerLetter"/>
+      <w:lvlText w:val="%3)"/>
+      <w:lvlJc w:val="left"/>
+      <w:pPr>
+        <w:tabs>
+          <w:tab w:val="left" w:pos="1260"/>
+        </w:tabs>
+        <w:ind w:left="1260" w:leftChars="0" w:hanging="420" w:firstLineChars="0"/>
+      </w:pPr>
+      <w:rPr>
+        <w:rFonts w:hint="default"/>
+      </w:rPr>
+    </w:lvl>
+    <w:lvl w:ilvl="3" w:tentative="0">
+      <w:start w:val="1"/>
+      <w:numFmt w:val="lowerRoman"/>
+      <w:lvlText w:val="%4."/>
+      <w:lvlJc w:val="left"/>
+      <w:pPr>
+        <w:tabs>
+          <w:tab w:val="left" w:pos="1680"/>
+        </w:tabs>
+        <w:ind w:left="1680" w:leftChars="0" w:hanging="420" w:firstLineChars="0"/>
+      </w:pPr>
+      <w:rPr>
+        <w:rFonts w:hint="default"/>
+      </w:rPr>
+    </w:lvl>
+    <w:lvl w:ilvl="4" w:tentative="0">
+      <w:start w:val="1"/>
+      <w:numFmt w:val="lowerRoman"/>
+      <w:lvlText w:val="%5)"/>
+      <w:lvlJc w:val="left"/>
+      <w:pPr>
+        <w:tabs>
+          <w:tab w:val="left" w:pos="2100"/>
+        </w:tabs>
+        <w:ind w:left="2100" w:leftChars="0" w:hanging="420" w:firstLineChars="0"/>
+      </w:pPr>
+      <w:rPr>
+        <w:rFonts w:hint="default"/>
+      </w:rPr>
+    </w:lvl>
+    <w:lvl w:ilvl="5" w:tentative="0">
+      <w:start w:val="1"/>
+      <w:numFmt w:val="lowerLetter"/>
+      <w:lvlText w:val="%6."/>
+      <w:lvlJc w:val="left"/>
+      <w:pPr>
+        <w:tabs>
+          <w:tab w:val="left" w:pos="2520"/>
+        </w:tabs>
+        <w:ind w:left="2520" w:leftChars="0" w:hanging="420" w:firstLineChars="0"/>
+      </w:pPr>
+      <w:rPr>
+        <w:rFonts w:hint="default"/>
+      </w:rPr>
+    </w:lvl>
+    <w:lvl w:ilvl="6" w:tentative="0">
+      <w:start w:val="1"/>
+      <w:numFmt w:val="lowerLetter"/>
+      <w:lvlText w:val="%7)"/>
+      <w:lvlJc w:val="left"/>
+      <w:pPr>
+        <w:tabs>
+          <w:tab w:val="left" w:pos="2940"/>
+        </w:tabs>
+        <w:ind w:left="2940" w:leftChars="0" w:hanging="420" w:firstLineChars="0"/>
+      </w:pPr>
+      <w:rPr>
+        <w:rFonts w:hint="default"/>
+      </w:rPr>
+    </w:lvl>
+    <w:lvl w:ilvl="7" w:tentative="0">
+      <w:start w:val="1"/>
+      <w:numFmt w:val="lowerRoman"/>
+      <w:lvlText w:val="%8."/>
+      <w:lvlJc w:val="left"/>
+      <w:pPr>
+        <w:tabs>
+          <w:tab w:val="left" w:pos="3360"/>
+        </w:tabs>
+        <w:ind w:left="3360" w:leftChars="0" w:hanging="420" w:firstLineChars="0"/>
+      </w:pPr>
+      <w:rPr>
+        <w:rFonts w:hint="default"/>
+      </w:rPr>
+    </w:lvl>
+    <w:lvl w:ilvl="8" w:tentative="0">
+      <w:start w:val="1"/>
+      <w:numFmt w:val="lowerRoman"/>
+      <w:lvlText w:val="%9)"/>
+      <w:lvlJc w:val="left"/>
+      <w:pPr>
+        <w:tabs>
+          <w:tab w:val="left" w:pos="3780"/>
+        </w:tabs>
+        <w:ind w:left="3780" w:leftChars="0" w:hanging="420" w:firstLineChars="0"/>
+      </w:pPr>
+      <w:rPr>
+        <w:rFonts w:hint="default"/>
+      </w:rPr>
+    </w:lvl>
+  </w:abstractNum>
+  <w:abstractNum w:abstractNumId="13">
     <w:nsid w:val="1219047F"/>
     <w:multiLevelType w:val="multilevel"/>
     <w:tmpl w:val="1219047F"/>
@@ -17169,7 +18305,7 @@
       </w:pPr>
     </w:lvl>
   </w:abstractNum>
-  <w:abstractNum w:abstractNumId="12">
+  <w:abstractNum w:abstractNumId="14">
     <w:nsid w:val="12E76B11"/>
     <w:multiLevelType w:val="multilevel"/>
     <w:tmpl w:val="12E76B11"/>
@@ -17264,7 +18400,7 @@
       </w:pPr>
     </w:lvl>
   </w:abstractNum>
-  <w:abstractNum w:abstractNumId="13">
+  <w:abstractNum w:abstractNumId="15">
     <w:nsid w:val="16905993"/>
     <w:multiLevelType w:val="multilevel"/>
     <w:tmpl w:val="16905993"/>
@@ -17353,7 +18489,19 @@
       </w:pPr>
     </w:lvl>
   </w:abstractNum>
-  <w:abstractNum w:abstractNumId="14">
+  <w:abstractNum w:abstractNumId="16">
+    <w:nsid w:val="1DB572E3"/>
+    <w:multiLevelType w:val="singleLevel"/>
+    <w:tmpl w:val="1DB572E3"/>
+    <w:lvl w:ilvl="0" w:tentative="0">
+      <w:start w:val="1"/>
+      <w:numFmt w:val="lowerLetter"/>
+      <w:suff w:val="space"/>
+      <w:lvlText w:val="%1."/>
+      <w:lvlJc w:val="left"/>
+    </w:lvl>
+  </w:abstractNum>
+  <w:abstractNum w:abstractNumId="17">
     <w:nsid w:val="1F286EAD"/>
     <w:multiLevelType w:val="multilevel"/>
     <w:tmpl w:val="1F286EAD"/>
@@ -17442,7 +18590,7 @@
       </w:pPr>
     </w:lvl>
   </w:abstractNum>
-  <w:abstractNum w:abstractNumId="15">
+  <w:abstractNum w:abstractNumId="18">
     <w:nsid w:val="30B3031D"/>
     <w:multiLevelType w:val="multilevel"/>
     <w:tmpl w:val="30B3031D"/>
@@ -17531,7 +18679,7 @@
       </w:pPr>
     </w:lvl>
   </w:abstractNum>
-  <w:abstractNum w:abstractNumId="16">
+  <w:abstractNum w:abstractNumId="19">
     <w:nsid w:val="3A3B2009"/>
     <w:multiLevelType w:val="multilevel"/>
     <w:tmpl w:val="3A3B2009"/>
@@ -17620,7 +18768,7 @@
       </w:pPr>
     </w:lvl>
   </w:abstractNum>
-  <w:abstractNum w:abstractNumId="17">
+  <w:abstractNum w:abstractNumId="20">
     <w:nsid w:val="3BA8505D"/>
     <w:multiLevelType w:val="multilevel"/>
     <w:tmpl w:val="3BA8505D"/>
@@ -17709,7 +18857,7 @@
       </w:pPr>
     </w:lvl>
   </w:abstractNum>
-  <w:abstractNum w:abstractNumId="18">
+  <w:abstractNum w:abstractNumId="21">
     <w:nsid w:val="450C7AC2"/>
     <w:multiLevelType w:val="multilevel"/>
     <w:tmpl w:val="450C7AC2"/>
@@ -17840,7 +18988,7 @@
       </w:rPr>
     </w:lvl>
   </w:abstractNum>
-  <w:abstractNum w:abstractNumId="19">
+  <w:abstractNum w:abstractNumId="22">
     <w:nsid w:val="4768240B"/>
     <w:multiLevelType w:val="multilevel"/>
     <w:tmpl w:val="4768240B"/>
@@ -17930,7 +19078,7 @@
       </w:pPr>
     </w:lvl>
   </w:abstractNum>
-  <w:abstractNum w:abstractNumId="20">
+  <w:abstractNum w:abstractNumId="23">
     <w:nsid w:val="4CEE17A3"/>
     <w:multiLevelType w:val="multilevel"/>
     <w:tmpl w:val="4CEE17A3"/>
@@ -18019,7 +19167,7 @@
       </w:pPr>
     </w:lvl>
   </w:abstractNum>
-  <w:abstractNum w:abstractNumId="21">
+  <w:abstractNum w:abstractNumId="24">
     <w:nsid w:val="57F80DBF"/>
     <w:multiLevelType w:val="multilevel"/>
     <w:tmpl w:val="57F80DBF"/>
@@ -18108,7 +19256,19 @@
       </w:pPr>
     </w:lvl>
   </w:abstractNum>
-  <w:abstractNum w:abstractNumId="22">
+  <w:abstractNum w:abstractNumId="25">
+    <w:nsid w:val="5BB29B64"/>
+    <w:multiLevelType w:val="singleLevel"/>
+    <w:tmpl w:val="5BB29B64"/>
+    <w:lvl w:ilvl="0" w:tentative="0">
+      <w:start w:val="1"/>
+      <w:numFmt w:val="lowerLetter"/>
+      <w:suff w:val="space"/>
+      <w:lvlText w:val="%1."/>
+      <w:lvlJc w:val="left"/>
+    </w:lvl>
+  </w:abstractNum>
+  <w:abstractNum w:abstractNumId="26">
     <w:nsid w:val="63B8B476"/>
     <w:multiLevelType w:val="multilevel"/>
     <w:tmpl w:val="63B8B476"/>
@@ -18240,7 +19400,7 @@
       </w:rPr>
     </w:lvl>
   </w:abstractNum>
-  <w:abstractNum w:abstractNumId="23">
+  <w:abstractNum w:abstractNumId="27">
     <w:nsid w:val="68BC5353"/>
     <w:multiLevelType w:val="multilevel"/>
     <w:tmpl w:val="68BC5353"/>
@@ -18329,7 +19489,7 @@
       </w:pPr>
     </w:lvl>
   </w:abstractNum>
-  <w:abstractNum w:abstractNumId="24">
+  <w:abstractNum w:abstractNumId="28">
     <w:nsid w:val="73387D8A"/>
     <w:multiLevelType w:val="multilevel"/>
     <w:tmpl w:val="73387D8A"/>
@@ -18419,79 +19579,91 @@
     </w:lvl>
   </w:abstractNum>
   <w:num w:numId="1">
+    <w:abstractNumId w:val="14"/>
+  </w:num>
+  <w:num w:numId="2">
+    <w:abstractNumId w:val="22"/>
+  </w:num>
+  <w:num w:numId="3">
+    <w:abstractNumId w:val="8"/>
+  </w:num>
+  <w:num w:numId="4">
+    <w:abstractNumId w:val="21"/>
+  </w:num>
+  <w:num w:numId="5">
+    <w:abstractNumId w:val="7"/>
+  </w:num>
+  <w:num w:numId="6">
+    <w:abstractNumId w:val="11"/>
+  </w:num>
+  <w:num w:numId="7">
+    <w:abstractNumId w:val="26"/>
+  </w:num>
+  <w:num w:numId="8">
+    <w:abstractNumId w:val="28"/>
+  </w:num>
+  <w:num w:numId="9">
     <w:abstractNumId w:val="12"/>
   </w:num>
-  <w:num w:numId="2">
-    <w:abstractNumId w:val="19"/>
+  <w:num w:numId="10">
+    <w:abstractNumId w:val="25"/>
   </w:num>
-  <w:num w:numId="3">
-    <w:abstractNumId w:val="7"/>
+  <w:num w:numId="11">
+    <w:abstractNumId w:val="16"/>
   </w:num>
-  <w:num w:numId="4">
-    <w:abstractNumId w:val="18"/>
+  <w:num w:numId="12">
+    <w:abstractNumId w:val="1"/>
   </w:num>
-  <w:num w:numId="5">
-    <w:abstractNumId w:val="6"/>
+  <w:num w:numId="13">
+    <w:abstractNumId w:val="4"/>
   </w:num>
-  <w:num w:numId="6">
-    <w:abstractNumId w:val="10"/>
+  <w:num w:numId="14">
+    <w:abstractNumId w:val="5"/>
   </w:num>
-  <w:num w:numId="7">
-    <w:abstractNumId w:val="22"/>
+  <w:num w:numId="15">
+    <w:abstractNumId w:val="2"/>
   </w:num>
-  <w:num w:numId="8">
-    <w:abstractNumId w:val="24"/>
+  <w:num w:numId="16">
+    <w:abstractNumId w:val="9"/>
   </w:num>
-  <w:num w:numId="9">
+  <w:num w:numId="17">
     <w:abstractNumId w:val="3"/>
   </w:num>
-  <w:num w:numId="10">
-    <w:abstractNumId w:val="4"/>
-  </w:num>
-  <w:num w:numId="11">
-    <w:abstractNumId w:val="1"/>
-  </w:num>
-  <w:num w:numId="12">
-    <w:abstractNumId w:val="8"/>
-  </w:num>
-  <w:num w:numId="13">
-    <w:abstractNumId w:val="2"/>
-  </w:num>
-  <w:num w:numId="14">
+  <w:num w:numId="18">
     <w:abstractNumId w:val="0"/>
   </w:num>
-  <w:num w:numId="15">
-    <w:abstractNumId w:val="5"/>
-  </w:num>
-  <w:num w:numId="16">
-    <w:abstractNumId w:val="14"/>
-  </w:num>
-  <w:num w:numId="17">
-    <w:abstractNumId w:val="11"/>
-  </w:num>
-  <w:num w:numId="18">
-    <w:abstractNumId w:val="9"/>
-  </w:num>
   <w:num w:numId="19">
-    <w:abstractNumId w:val="23"/>
+    <w:abstractNumId w:val="6"/>
   </w:num>
   <w:num w:numId="20">
     <w:abstractNumId w:val="17"/>
   </w:num>
   <w:num w:numId="21">
+    <w:abstractNumId w:val="13"/>
+  </w:num>
+  <w:num w:numId="22">
+    <w:abstractNumId w:val="10"/>
+  </w:num>
+  <w:num w:numId="23">
+    <w:abstractNumId w:val="27"/>
+  </w:num>
+  <w:num w:numId="24">
+    <w:abstractNumId w:val="20"/>
+  </w:num>
+  <w:num w:numId="25">
+    <w:abstractNumId w:val="18"/>
+  </w:num>
+  <w:num w:numId="26">
     <w:abstractNumId w:val="15"/>
   </w:num>
-  <w:num w:numId="22">
-    <w:abstractNumId w:val="13"/>
+  <w:num w:numId="27">
+    <w:abstractNumId w:val="23"/>
   </w:num>
-  <w:num w:numId="23">
-    <w:abstractNumId w:val="20"/>
+  <w:num w:numId="28">
+    <w:abstractNumId w:val="24"/>
   </w:num>
-  <w:num w:numId="24">
-    <w:abstractNumId w:val="21"/>
-  </w:num>
-  <w:num w:numId="25">
-    <w:abstractNumId w:val="16"/>
+  <w:num w:numId="29">
+    <w:abstractNumId w:val="19"/>
   </w:num>
 </w:numbering>
 </file>
@@ -18579,7 +19751,7 @@
     <w:lsdException w:qFormat="1" w:unhideWhenUsed="0" w:uiPriority="10" w:semiHidden="0" w:name="Title"/>
     <w:lsdException w:uiPriority="99" w:name="Closing"/>
     <w:lsdException w:uiPriority="99" w:name="Signature"/>
-    <w:lsdException w:uiPriority="1" w:name="Default Paragraph Font"/>
+    <w:lsdException w:qFormat="1" w:uiPriority="1" w:name="Default Paragraph Font"/>
     <w:lsdException w:uiPriority="99" w:name="Body Text"/>
     <w:lsdException w:uiPriority="99" w:name="Body Text Indent"/>
     <w:lsdException w:uiPriority="99" w:name="List Continue"/>
@@ -19003,6 +20175,7 @@
     <w:name w:val="Default Paragraph Font"/>
     <w:semiHidden/>
     <w:unhideWhenUsed/>
+    <w:qFormat/>
     <w:uiPriority w:val="1"/>
   </w:style>
   <w:style w:type="table" w:default="1" w:styleId="37">
@@ -19851,6 +21024,7 @@
     <w:name w:val="引文编号 Char"/>
     <w:basedOn w:val="40"/>
     <w:link w:val="68"/>
+    <w:qFormat/>
     <w:uiPriority w:val="2"/>
     <w:rPr>
       <w:sz w:val="24"/>
@@ -19887,6 +21061,7 @@
     <w:name w:val="摘要 Char"/>
     <w:basedOn w:val="32"/>
     <w:link w:val="71"/>
+    <w:qFormat/>
     <w:uiPriority w:val="1"/>
     <w:rPr>
       <w:sz w:val="24"/>
@@ -19897,6 +21072,7 @@
     <w:name w:val="关键词 Char"/>
     <w:basedOn w:val="32"/>
     <w:link w:val="72"/>
+    <w:qFormat/>
     <w:uiPriority w:val="1"/>
     <w:rPr>
       <w:sz w:val="24"/>
@@ -19907,12 +21083,14 @@
     <w:name w:val="列出段落 Char"/>
     <w:basedOn w:val="32"/>
     <w:link w:val="66"/>
+    <w:qFormat/>
     <w:uiPriority w:val="34"/>
   </w:style>
   <w:style w:type="character" w:customStyle="1" w:styleId="76">
     <w:name w:val="引文项 Char"/>
     <w:basedOn w:val="75"/>
     <w:link w:val="69"/>
+    <w:qFormat/>
     <w:uiPriority w:val="4"/>
     <w:rPr>
       <w:sz w:val="24"/>
@@ -19939,6 +21117,7 @@
     <w:name w:val="论文分类信息 Char"/>
     <w:basedOn w:val="40"/>
     <w:link w:val="77"/>
+    <w:qFormat/>
     <w:uiPriority w:val="0"/>
     <w:rPr>
       <w:rFonts w:ascii="Times New Roman" w:hAnsi="Times New Roman" w:eastAsia="宋体"/>
@@ -19986,6 +21165,7 @@
     <w:name w:val="论文题目 Char"/>
     <w:basedOn w:val="40"/>
     <w:link w:val="79"/>
+    <w:qFormat/>
     <w:uiPriority w:val="0"/>
     <w:rPr>
       <w:rFonts w:ascii="Times New Roman" w:hAnsi="Times New Roman" w:eastAsia="黑体"/>
@@ -20016,6 +21196,7 @@
     <w:name w:val="学位论文封面标题 Char"/>
     <w:basedOn w:val="32"/>
     <w:link w:val="80"/>
+    <w:qFormat/>
     <w:uiPriority w:val="0"/>
     <w:rPr>
       <w:rFonts w:ascii="黑体" w:hAnsi="黑体" w:eastAsia="黑体"/>
@@ -20029,6 +21210,7 @@
     <w:name w:val="论文基础信息 Char"/>
     <w:basedOn w:val="32"/>
     <w:link w:val="82"/>
+    <w:qFormat/>
     <w:uiPriority w:val="0"/>
     <w:rPr>
       <w:rFonts w:eastAsia="楷体_GB2312" w:cs="Times New Roman"/>
@@ -20083,6 +21265,7 @@
     <w:name w:val="代码 Char"/>
     <w:basedOn w:val="40"/>
     <w:link w:val="85"/>
+    <w:qFormat/>
     <w:uiPriority w:val="2"/>
     <w:rPr>
       <w:sz w:val="24"/>
@@ -20093,6 +21276,7 @@
     <w:name w:val="论文结束语 Char"/>
     <w:basedOn w:val="40"/>
     <w:link w:val="86"/>
+    <w:qFormat/>
     <w:uiPriority w:val="3"/>
     <w:rPr>
       <w:rFonts w:cs="Times New Roman"/>
@@ -20106,6 +21290,7 @@
     <w:basedOn w:val="32"/>
     <w:link w:val="16"/>
     <w:semiHidden/>
+    <w:qFormat/>
     <w:uiPriority w:val="99"/>
     <w:rPr>
       <w:sz w:val="24"/>
@@ -20114,6 +21299,7 @@
   <w:style w:type="table" w:customStyle="1" w:styleId="90">
     <w:name w:val="Grid Table Light"/>
     <w:basedOn w:val="37"/>
+    <w:qFormat/>
     <w:uiPriority w:val="40"/>
     <w:tblPr>
       <w:tblBorders>
@@ -20144,6 +21330,7 @@
     <w:name w:val="表格文字 Char"/>
     <w:basedOn w:val="32"/>
     <w:link w:val="91"/>
+    <w:qFormat/>
     <w:uiPriority w:val="2"/>
   </w:style>
 </w:styles>
@@ -21930,6 +23117,7 @@
   </w:style>
   <w:style w:type="paragraph" w:customStyle="1" w:styleId="56">
     <w:name w:val="E6F370782E1A4DC681580C70B08B11CB1"/>
+    <w:qFormat/>
     <w:uiPriority w:val="0"/>
     <w:pPr>
       <w:widowControl w:val="0"/>
@@ -22057,6 +23245,7 @@
   </w:style>
   <w:style w:type="paragraph" w:customStyle="1" w:styleId="64">
     <w:name w:val="8E96CA3FAA5746B69E2413CBEEB831BD5"/>
+    <w:qFormat/>
     <w:uiPriority w:val="0"/>
     <w:pPr>
       <w:widowControl w:val="0"/>
@@ -22404,6 +23593,7 @@
   </w:style>
   <w:style w:type="paragraph" w:customStyle="1" w:styleId="85">
     <w:name w:val="E6F370782E1A4DC681580C70B08B11CB3"/>
+    <w:qFormat/>
     <w:uiPriority w:val="0"/>
     <w:pPr>
       <w:widowControl w:val="0"/>
@@ -22471,6 +23661,7 @@
   </w:style>
   <w:style w:type="paragraph" w:customStyle="1" w:styleId="89">
     <w:name w:val="1FB140AACFC74BDA8A9422E8C7950C30"/>
+    <w:qFormat/>
     <w:uiPriority w:val="0"/>
     <w:pPr>
       <w:widowControl w:val="0"/>
@@ -22664,6 +23855,7 @@
   </w:style>
   <w:style w:type="paragraph" w:customStyle="1" w:styleId="101">
     <w:name w:val="12C69860A74443549F37E942C8B31E2D7"/>
+    <w:qFormat/>
     <w:uiPriority w:val="0"/>
     <w:pPr>
       <w:widowControl w:val="0"/>
@@ -22715,6 +23907,7 @@
   </w:style>
   <w:style w:type="paragraph" w:customStyle="1" w:styleId="104">
     <w:name w:val="7871C16C3E784A7BB9584D2053DD3E032"/>
+    <w:qFormat/>
     <w:uiPriority w:val="0"/>
     <w:pPr>
       <w:widowControl w:val="0"/>
@@ -22862,6 +24055,7 @@
   </w:style>
   <w:style w:type="paragraph" w:customStyle="1" w:styleId="113">
     <w:name w:val="8E96CA3FAA5746B69E2413CBEEB831BD8"/>
+    <w:qFormat/>
     <w:uiPriority w:val="0"/>
     <w:pPr>
       <w:widowControl w:val="0"/>
@@ -22896,6 +24090,7 @@
   </w:style>
   <w:style w:type="paragraph" w:customStyle="1" w:styleId="115">
     <w:name w:val="66DAA989A5E94593BC93D81977C4474A8"/>
+    <w:qFormat/>
     <w:uiPriority w:val="0"/>
     <w:pPr>
       <w:widowControl w:val="0"/>
@@ -22913,6 +24108,7 @@
   </w:style>
   <w:style w:type="paragraph" w:customStyle="1" w:styleId="116">
     <w:name w:val="12C69860A74443549F37E942C8B31E2D8"/>
+    <w:qFormat/>
     <w:uiPriority w:val="0"/>
     <w:pPr>
       <w:widowControl w:val="0"/>

</xml_diff>